<commit_message>
Actualizaciones mayo 2019 - Infra
Actualizaciones mayo 2019 - Infra
</commit_message>
<xml_diff>
--- a/proyecto final/Defensa/Infraestructura/GNC-Diseño de Active.docx
+++ b/proyecto final/Defensa/Infraestructura/GNC-Diseño de Active.docx
@@ -1,6 +1,6 @@
 
 <file path=word/document.xml><?xml version="1.0" encoding="utf-8"?>
-<w:document xmlns:wpc="http://schemas.microsoft.com/office/word/2010/wordprocessingCanvas" xmlns:mc="http://schemas.openxmlformats.org/markup-compatibility/2006" xmlns:o="urn:schemas-microsoft-com:office:office" xmlns:r="http://schemas.openxmlformats.org/officeDocument/2006/relationships" xmlns:m="http://schemas.openxmlformats.org/officeDocument/2006/math" xmlns:v="urn:schemas-microsoft-com:vml" xmlns:wp14="http://schemas.microsoft.com/office/word/2010/wordprocessingDrawing" xmlns:wp="http://schemas.openxmlformats.org/drawingml/2006/wordprocessingDrawing" xmlns:w10="urn:schemas-microsoft-com:office:word" xmlns:w="http://schemas.openxmlformats.org/wordprocessingml/2006/main" xmlns:w14="http://schemas.microsoft.com/office/word/2010/wordml" xmlns:w15="http://schemas.microsoft.com/office/word/2012/wordml" xmlns:wpg="http://schemas.microsoft.com/office/word/2010/wordprocessingGroup" xmlns:wpi="http://schemas.microsoft.com/office/word/2010/wordprocessingInk" xmlns:wne="http://schemas.microsoft.com/office/word/2006/wordml" xmlns:wps="http://schemas.microsoft.com/office/word/2010/wordprocessingShape" mc:Ignorable="w14 w15 wp14">
+<w:document xmlns:wpc="http://schemas.microsoft.com/office/word/2010/wordprocessingCanvas" xmlns:cx="http://schemas.microsoft.com/office/drawing/2014/chartex" xmlns:cx1="http://schemas.microsoft.com/office/drawing/2015/9/8/chartex" xmlns:mc="http://schemas.openxmlformats.org/markup-compatibility/2006" xmlns:o="urn:schemas-microsoft-com:office:office" xmlns:r="http://schemas.openxmlformats.org/officeDocument/2006/relationships" xmlns:m="http://schemas.openxmlformats.org/officeDocument/2006/math" xmlns:v="urn:schemas-microsoft-com:vml" xmlns:wp14="http://schemas.microsoft.com/office/word/2010/wordprocessingDrawing" xmlns:wp="http://schemas.openxmlformats.org/drawingml/2006/wordprocessingDrawing" xmlns:w10="urn:schemas-microsoft-com:office:word" xmlns:w="http://schemas.openxmlformats.org/wordprocessingml/2006/main" xmlns:w14="http://schemas.microsoft.com/office/word/2010/wordml" xmlns:w15="http://schemas.microsoft.com/office/word/2012/wordml" xmlns:w16se="http://schemas.microsoft.com/office/word/2015/wordml/symex" xmlns:wpg="http://schemas.microsoft.com/office/word/2010/wordprocessingGroup" xmlns:wpi="http://schemas.microsoft.com/office/word/2010/wordprocessingInk" xmlns:wne="http://schemas.microsoft.com/office/word/2006/wordml" xmlns:wps="http://schemas.microsoft.com/office/word/2010/wordprocessingShape" mc:Ignorable="w14 w15 w16se wp14">
   <w:background w:color="FFFFFF" w:themeColor="background1"/>
   <w:body>
     <w:p/>
@@ -70,7 +70,7 @@
       <w:r>
         <w:rPr>
           <w:noProof/>
-          <w:lang w:eastAsia="es-UY"/>
+          <w:lang w:val="en-US"/>
         </w:rPr>
         <w:drawing>
           <wp:inline distT="0" distB="0" distL="0" distR="0" wp14:anchorId="159E741F" wp14:editId="7AD989FF">
@@ -218,7 +218,7 @@
       <w:sdtContent>
         <w:p>
           <w:pPr>
-            <w:pStyle w:val="TtulodeTDC"/>
+            <w:pStyle w:val="TtuloTDC"/>
           </w:pPr>
           <w:r>
             <w:rPr>
@@ -2389,30 +2389,9 @@
       </w:pPr>
       <w:bookmarkStart w:id="6" w:name="_Toc534503135"/>
       <w:r>
-        <w:t xml:space="preserve">DNS o </w:t>
-      </w:r>
-      <w:proofErr w:type="spellStart"/>
-      <w:r>
-        <w:t>Domain</w:t>
-      </w:r>
-      <w:proofErr w:type="spellEnd"/>
-      <w:r>
-        <w:t xml:space="preserve"> </w:t>
-      </w:r>
-      <w:proofErr w:type="spellStart"/>
-      <w:r>
-        <w:t>Name</w:t>
-      </w:r>
-      <w:proofErr w:type="spellEnd"/>
-      <w:r>
-        <w:t xml:space="preserve"> </w:t>
-      </w:r>
-      <w:proofErr w:type="spellStart"/>
-      <w:r>
-        <w:t>System</w:t>
+        <w:t>DNS o Domain Name System</w:t>
       </w:r>
       <w:bookmarkEnd w:id="6"/>
-      <w:proofErr w:type="spellEnd"/>
     </w:p>
     <w:p/>
     <w:p>
@@ -2420,44 +2399,8 @@
         <w:rPr>
           <w:b/>
         </w:rPr>
-        <w:t xml:space="preserve">DNS o </w:t>
-      </w:r>
-      <w:proofErr w:type="spellStart"/>
-      <w:r>
-        <w:rPr>
-          <w:b/>
-        </w:rPr>
-        <w:t>Domain</w:t>
-      </w:r>
-      <w:proofErr w:type="spellEnd"/>
-      <w:r>
-        <w:rPr>
-          <w:b/>
-        </w:rPr>
-        <w:t xml:space="preserve"> </w:t>
-      </w:r>
-      <w:proofErr w:type="spellStart"/>
-      <w:r>
-        <w:rPr>
-          <w:b/>
-        </w:rPr>
-        <w:t>Name</w:t>
-      </w:r>
-      <w:proofErr w:type="spellEnd"/>
-      <w:r>
-        <w:rPr>
-          <w:b/>
-        </w:rPr>
-        <w:t xml:space="preserve"> </w:t>
-      </w:r>
-      <w:proofErr w:type="spellStart"/>
-      <w:r>
-        <w:rPr>
-          <w:b/>
-        </w:rPr>
-        <w:t>System</w:t>
-      </w:r>
-      <w:proofErr w:type="spellEnd"/>
+        <w:t>DNS o Domain Name System</w:t>
+      </w:r>
       <w:r>
         <w:t xml:space="preserve"> (Sistema de Nombres de dominio): es un sistema de nomenclatura jerárquica para ordenadores, servicios o cualquier recurso que forme parte de una red pública o privada.</w:t>
       </w:r>
@@ -2739,33 +2682,8 @@
           <w:b/>
           <w:shd w:val="clear" w:color="auto" w:fill="FFFFFF"/>
         </w:rPr>
-        <w:t>espacio de nombres (</w:t>
-      </w:r>
-      <w:proofErr w:type="spellStart"/>
-      <w:r>
-        <w:rPr>
-          <w:b/>
-          <w:shd w:val="clear" w:color="auto" w:fill="FFFFFF"/>
-        </w:rPr>
-        <w:t>Name</w:t>
-      </w:r>
-      <w:proofErr w:type="spellEnd"/>
-      <w:r>
-        <w:rPr>
-          <w:b/>
-          <w:shd w:val="clear" w:color="auto" w:fill="FFFFFF"/>
-        </w:rPr>
-        <w:t xml:space="preserve"> </w:t>
-      </w:r>
-      <w:proofErr w:type="spellStart"/>
-      <w:r>
-        <w:rPr>
-          <w:b/>
-          <w:shd w:val="clear" w:color="auto" w:fill="FFFFFF"/>
-        </w:rPr>
-        <w:t>space</w:t>
-      </w:r>
-      <w:proofErr w:type="spellEnd"/>
+        <w:t>espacio de nombres (Name space</w:t>
+      </w:r>
       <w:r>
         <w:rPr>
           <w:shd w:val="clear" w:color="auto" w:fill="FFFFFF"/>
@@ -2803,35 +2721,7 @@
         <w:rPr>
           <w:shd w:val="clear" w:color="auto" w:fill="FFFFFF"/>
         </w:rPr>
-        <w:t xml:space="preserve">. </w:t>
-      </w:r>
-      <w:proofErr w:type="spellStart"/>
-      <w:r>
-        <w:rPr>
-          <w:shd w:val="clear" w:color="auto" w:fill="FFFFFF"/>
-        </w:rPr>
-        <w:t>Domain</w:t>
-      </w:r>
-      <w:proofErr w:type="spellEnd"/>
-      <w:r>
-        <w:rPr>
-          <w:shd w:val="clear" w:color="auto" w:fill="FFFFFF"/>
-        </w:rPr>
-        <w:t xml:space="preserve"> </w:t>
-      </w:r>
-      <w:proofErr w:type="spellStart"/>
-      <w:r>
-        <w:rPr>
-          <w:shd w:val="clear" w:color="auto" w:fill="FFFFFF"/>
-        </w:rPr>
-        <w:t>Name</w:t>
-      </w:r>
-      <w:proofErr w:type="spellEnd"/>
-      <w:r>
-        <w:rPr>
-          <w:shd w:val="clear" w:color="auto" w:fill="FFFFFF"/>
-        </w:rPr>
-        <w:t xml:space="preserve"> Server o DNS permite realizar la resolución </w:t>
+        <w:t xml:space="preserve">. Domain Name Server o DNS permite realizar la resolución </w:t>
       </w:r>
       <w:r>
         <w:rPr>
@@ -3133,7 +3023,6 @@
       <w:r>
         <w:t xml:space="preserve"> el dominio raíz (</w:t>
       </w:r>
-      <w:proofErr w:type="spellStart"/>
       <w:r>
         <w:rPr>
           <w:b/>
@@ -3141,7 +3030,6 @@
         </w:rPr>
         <w:t>gnc.local</w:t>
       </w:r>
-      <w:proofErr w:type="spellEnd"/>
       <w:r>
         <w:t>)</w:t>
       </w:r>
@@ -3205,7 +3093,6 @@
         </w:rPr>
         <w:t xml:space="preserve">) + </w:t>
       </w:r>
-      <w:proofErr w:type="spellStart"/>
       <w:r>
         <w:rPr>
           <w:b/>
@@ -3214,7 +3101,6 @@
         </w:rPr>
         <w:t>gns.local</w:t>
       </w:r>
-      <w:proofErr w:type="spellEnd"/>
       <w:r>
         <w:rPr>
           <w:lang w:eastAsia="es-UY"/>
@@ -3227,7 +3113,6 @@
         </w:rPr>
         <w:t xml:space="preserve">Las Novillas el subdominio será </w:t>
       </w:r>
-      <w:proofErr w:type="spellStart"/>
       <w:r>
         <w:rPr>
           <w:b/>
@@ -3235,7 +3120,6 @@
         </w:rPr>
         <w:t>lasnovillas.gnc.local</w:t>
       </w:r>
-      <w:proofErr w:type="spellEnd"/>
     </w:p>
     <w:p>
       <w:r>
@@ -3331,31 +3215,7 @@
         <w:t xml:space="preserve"> </w:t>
       </w:r>
       <w:r>
-        <w:t xml:space="preserve">las </w:t>
-      </w:r>
-      <w:proofErr w:type="spellStart"/>
-      <w:r>
-        <w:t>vlan</w:t>
-      </w:r>
-      <w:proofErr w:type="spellEnd"/>
-      <w:r>
-        <w:t xml:space="preserve"> (laboratorio), (planta), (administración), (IT), (</w:t>
-      </w:r>
-      <w:proofErr w:type="spellStart"/>
-      <w:r>
-        <w:t>Voice</w:t>
-      </w:r>
-      <w:proofErr w:type="spellEnd"/>
-      <w:r>
-        <w:t xml:space="preserve"> </w:t>
-      </w:r>
-      <w:proofErr w:type="spellStart"/>
-      <w:r>
-        <w:t>ip</w:t>
-      </w:r>
-      <w:proofErr w:type="spellEnd"/>
-      <w:r>
-        <w:t>)</w:t>
+        <w:t>las vlan (laboratorio), (planta), (administración), (IT), (Voice ip)</w:t>
       </w:r>
       <w:r>
         <w:t xml:space="preserve">. </w:t>
@@ -3396,14 +3256,12 @@
       <w:r>
         <w:t xml:space="preserve">el subdominio </w:t>
       </w:r>
-      <w:proofErr w:type="spellStart"/>
       <w:r>
         <w:rPr>
           <w:b/>
         </w:rPr>
         <w:t>central.gnc.local</w:t>
       </w:r>
-      <w:proofErr w:type="spellEnd"/>
       <w:r>
         <w:t>.</w:t>
       </w:r>
@@ -3430,11 +3288,9 @@
       <w:r>
         <w:t xml:space="preserve">tengan acceso al servidor a través del dominio </w:t>
       </w:r>
-      <w:proofErr w:type="spellStart"/>
       <w:r>
         <w:t>gnc.local</w:t>
       </w:r>
-      <w:proofErr w:type="spellEnd"/>
       <w:r>
         <w:t>.</w:t>
       </w:r>
@@ -3443,14 +3299,53 @@
       </w:r>
     </w:p>
     <w:p/>
+    <w:p>
+      <w:r>
+        <w:object w:dxaOrig="9556" w:dyaOrig="11521" w14:anchorId="753E03DF">
+          <v:shapetype id="_x0000_t75" coordsize="21600,21600" o:spt="75" o:preferrelative="t" path="m@4@5l@4@11@9@11@9@5xe" filled="f" stroked="f">
+            <v:stroke joinstyle="miter"/>
+            <v:formulas>
+              <v:f eqn="if lineDrawn pixelLineWidth 0"/>
+              <v:f eqn="sum @0 1 0"/>
+              <v:f eqn="sum 0 0 @1"/>
+              <v:f eqn="prod @2 1 2"/>
+              <v:f eqn="prod @3 21600 pixelWidth"/>
+              <v:f eqn="prod @3 21600 pixelHeight"/>
+              <v:f eqn="sum @0 0 1"/>
+              <v:f eqn="prod @6 1 2"/>
+              <v:f eqn="prod @7 21600 pixelWidth"/>
+              <v:f eqn="sum @8 21600 0"/>
+              <v:f eqn="prod @7 21600 pixelHeight"/>
+              <v:f eqn="sum @10 21600 0"/>
+            </v:formulas>
+            <v:path o:extrusionok="f" gradientshapeok="t" o:connecttype="rect"/>
+            <o:lock v:ext="edit" aspectratio="t"/>
+          </v:shapetype>
+          <v:shape id="_x0000_i1025" type="#_x0000_t75" style="width:477.75pt;height:8in" o:ole="">
+            <v:imagedata r:id="rId9" o:title=""/>
+          </v:shape>
+          <o:OLEObject Type="Embed" ProgID="Visio.Drawing.15" ShapeID="_x0000_i1025" DrawAspect="Content" ObjectID="_1618853943" r:id="rId10"/>
+        </w:object>
+      </w:r>
+    </w:p>
     <w:p/>
-    <w:p/>
+    <w:p>
+      <w:r>
+        <w:object w:dxaOrig="9751" w:dyaOrig="11641" w14:anchorId="5B151BDE">
+          <v:shape id="_x0000_i1026" type="#_x0000_t75" style="width:481.5pt;height:575.25pt" o:ole="">
+            <v:imagedata r:id="rId11" o:title=""/>
+          </v:shape>
+          <o:OLEObject Type="Embed" ProgID="Visio.Drawing.15" ShapeID="_x0000_i1026" DrawAspect="Content" ObjectID="_1618853944" r:id="rId12"/>
+        </w:object>
+      </w:r>
+    </w:p>
     <w:p>
       <w:r>
         <w:rPr>
           <w:noProof/>
-          <w:lang w:eastAsia="es-UY"/>
+          <w:lang w:val="en-US"/>
         </w:rPr>
+        <w:lastRenderedPageBreak/>
         <w:drawing>
           <wp:inline distT="0" distB="0" distL="0" distR="0" wp14:anchorId="196DA70E" wp14:editId="1EAE8234">
             <wp:extent cx="6120130" cy="4371975"/>
@@ -3467,7 +3362,7 @@
                     <pic:cNvPicPr/>
                   </pic:nvPicPr>
                   <pic:blipFill>
-                    <a:blip r:embed="rId9">
+                    <a:blip r:embed="rId13">
                       <a:extLst>
                         <a:ext uri="{28A0092B-C50C-407E-A947-70E740481C1C}">
                           <a14:useLocalDpi xmlns:a14="http://schemas.microsoft.com/office/drawing/2010/main" val="0"/>
@@ -3498,7 +3393,7 @@
       <w:r>
         <w:rPr>
           <w:noProof/>
-          <w:lang w:eastAsia="es-UY"/>
+          <w:lang w:val="en-US"/>
         </w:rPr>
         <mc:AlternateContent>
           <mc:Choice Requires="wps">
@@ -3561,7 +3456,7 @@
               </wp:anchor>
             </w:drawing>
           </mc:Choice>
-          <mc:Fallback xmlns:cx2="http://schemas.microsoft.com/office/drawing/2015/10/21/chartex" xmlns:cx3="http://schemas.microsoft.com/office/drawing/2016/5/9/chartex" xmlns:cx4="http://schemas.microsoft.com/office/drawing/2016/5/10/chartex" xmlns:cx5="http://schemas.microsoft.com/office/drawing/2016/5/11/chartex" xmlns:cx6="http://schemas.microsoft.com/office/drawing/2016/5/12/chartex" xmlns:cx7="http://schemas.microsoft.com/office/drawing/2016/5/13/chartex" xmlns:cx8="http://schemas.microsoft.com/office/drawing/2016/5/14/chartex" xmlns:aink="http://schemas.microsoft.com/office/drawing/2016/ink" xmlns:am3d="http://schemas.microsoft.com/office/drawing/2017/model3d" xmlns:w16cid="http://schemas.microsoft.com/office/word/2016/wordml/cid" xmlns:w16se="http://schemas.microsoft.com/office/word/2015/wordml/symex" xmlns:cx1="http://schemas.microsoft.com/office/drawing/2015/9/8/chartex" xmlns:cx="http://schemas.microsoft.com/office/drawing/2014/chartex">
+          <mc:Fallback xmlns:w16cid="http://schemas.microsoft.com/office/word/2016/wordml/cid" xmlns:am3d="http://schemas.microsoft.com/office/drawing/2017/model3d" xmlns:aink="http://schemas.microsoft.com/office/drawing/2016/ink" xmlns:cx8="http://schemas.microsoft.com/office/drawing/2016/5/14/chartex" xmlns:cx7="http://schemas.microsoft.com/office/drawing/2016/5/13/chartex" xmlns:cx6="http://schemas.microsoft.com/office/drawing/2016/5/12/chartex" xmlns:cx5="http://schemas.microsoft.com/office/drawing/2016/5/11/chartex" xmlns:cx4="http://schemas.microsoft.com/office/drawing/2016/5/10/chartex" xmlns:cx3="http://schemas.microsoft.com/office/drawing/2016/5/9/chartex" xmlns:cx2="http://schemas.microsoft.com/office/drawing/2015/10/21/chartex">
             <w:pict>
               <v:line w14:anchorId="01FBE1B3" id="Conector recto 10" o:spid="_x0000_s1026" style="position:absolute;z-index:251659264;visibility:visible;mso-wrap-style:square;mso-width-percent:0;mso-height-percent:0;mso-wrap-distance-left:9pt;mso-wrap-distance-top:0;mso-wrap-distance-right:9pt;mso-wrap-distance-bottom:0;mso-position-horizontal:absolute;mso-position-horizontal-relative:text;mso-position-vertical:absolute;mso-position-vertical-relative:text;mso-width-percent:0;mso-height-percent:0;mso-width-relative:margin;mso-height-relative:margin" from="4.5pt,6.25pt" to="27.2pt,6.25pt" o:gfxdata="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" strokecolor="#00b050" strokeweight=".5pt">
                 <v:stroke joinstyle="miter"/>
@@ -3576,15 +3471,7 @@
     </w:p>
     <w:p>
       <w:r>
-        <w:t xml:space="preserve">Esquema del Dominio </w:t>
-      </w:r>
-      <w:proofErr w:type="spellStart"/>
-      <w:r>
-        <w:t>gnc.local</w:t>
-      </w:r>
-      <w:proofErr w:type="spellEnd"/>
-      <w:r>
-        <w:t xml:space="preserve"> y sus </w:t>
+        <w:t xml:space="preserve">Esquema del Dominio gnc.local y sus </w:t>
       </w:r>
       <w:r>
         <w:t>subdominios</w:t>
@@ -3594,9 +3481,8 @@
       <w:r>
         <w:rPr>
           <w:noProof/>
-          <w:lang w:eastAsia="es-UY"/>
+          <w:lang w:val="en-US"/>
         </w:rPr>
-        <w:lastRenderedPageBreak/>
         <w:drawing>
           <wp:inline distT="0" distB="0" distL="0" distR="0" wp14:anchorId="27C5CE9F" wp14:editId="6A947969">
             <wp:extent cx="5872480" cy="4051877"/>
@@ -3613,7 +3499,7 @@
                     <pic:cNvPicPr/>
                   </pic:nvPicPr>
                   <pic:blipFill>
-                    <a:blip r:embed="rId10">
+                    <a:blip r:embed="rId14">
                       <a:extLst>
                         <a:ext uri="{28A0092B-C50C-407E-A947-70E740481C1C}">
                           <a14:useLocalDpi xmlns:a14="http://schemas.microsoft.com/office/drawing/2010/main" val="0"/>
@@ -3646,7 +3532,7 @@
       <w:r>
         <w:rPr>
           <w:noProof/>
-          <w:lang w:eastAsia="es-UY"/>
+          <w:lang w:val="en-US"/>
         </w:rPr>
         <w:drawing>
           <wp:inline distT="0" distB="0" distL="0" distR="0" wp14:anchorId="5D028E34" wp14:editId="461651A8">
@@ -3664,7 +3550,7 @@
                     <pic:cNvPicPr/>
                   </pic:nvPicPr>
                   <pic:blipFill>
-                    <a:blip r:embed="rId11" cstate="print">
+                    <a:blip r:embed="rId15" cstate="print">
                       <a:extLst>
                         <a:ext uri="{28A0092B-C50C-407E-A947-70E740481C1C}">
                           <a14:useLocalDpi xmlns:a14="http://schemas.microsoft.com/office/drawing/2010/main" val="0"/>
@@ -3696,7 +3582,7 @@
       <w:r>
         <w:rPr>
           <w:noProof/>
-          <w:lang w:eastAsia="es-UY"/>
+          <w:lang w:val="en-US"/>
         </w:rPr>
         <mc:AlternateContent>
           <mc:Choice Requires="wps">
@@ -3758,7 +3644,7 @@
               </wp:anchor>
             </w:drawing>
           </mc:Choice>
-          <mc:Fallback xmlns:cx2="http://schemas.microsoft.com/office/drawing/2015/10/21/chartex" xmlns:cx3="http://schemas.microsoft.com/office/drawing/2016/5/9/chartex" xmlns:cx4="http://schemas.microsoft.com/office/drawing/2016/5/10/chartex" xmlns:cx5="http://schemas.microsoft.com/office/drawing/2016/5/11/chartex" xmlns:cx6="http://schemas.microsoft.com/office/drawing/2016/5/12/chartex" xmlns:cx7="http://schemas.microsoft.com/office/drawing/2016/5/13/chartex" xmlns:cx8="http://schemas.microsoft.com/office/drawing/2016/5/14/chartex" xmlns:aink="http://schemas.microsoft.com/office/drawing/2016/ink" xmlns:am3d="http://schemas.microsoft.com/office/drawing/2017/model3d" xmlns:w16cid="http://schemas.microsoft.com/office/word/2016/wordml/cid" xmlns:w16se="http://schemas.microsoft.com/office/word/2015/wordml/symex" xmlns:cx1="http://schemas.microsoft.com/office/drawing/2015/9/8/chartex" xmlns:cx="http://schemas.microsoft.com/office/drawing/2014/chartex">
+          <mc:Fallback xmlns:w16cid="http://schemas.microsoft.com/office/word/2016/wordml/cid" xmlns:am3d="http://schemas.microsoft.com/office/drawing/2017/model3d" xmlns:aink="http://schemas.microsoft.com/office/drawing/2016/ink" xmlns:cx8="http://schemas.microsoft.com/office/drawing/2016/5/14/chartex" xmlns:cx7="http://schemas.microsoft.com/office/drawing/2016/5/13/chartex" xmlns:cx6="http://schemas.microsoft.com/office/drawing/2016/5/12/chartex" xmlns:cx5="http://schemas.microsoft.com/office/drawing/2016/5/11/chartex" xmlns:cx4="http://schemas.microsoft.com/office/drawing/2016/5/10/chartex" xmlns:cx3="http://schemas.microsoft.com/office/drawing/2016/5/9/chartex" xmlns:cx2="http://schemas.microsoft.com/office/drawing/2015/10/21/chartex">
             <w:pict>
               <v:shapetype w14:anchorId="21B5BFF3" id="_x0000_t32" coordsize="21600,21600" o:spt="32" o:oned="t" path="m,l21600,21600e" filled="f">
                 <v:path arrowok="t" fillok="f" o:connecttype="none"/>
@@ -3779,7 +3665,7 @@
       <w:r>
         <w:rPr>
           <w:noProof/>
-          <w:lang w:eastAsia="es-UY"/>
+          <w:lang w:val="en-US"/>
         </w:rPr>
         <mc:AlternateContent>
           <mc:Choice Requires="wps">
@@ -3838,7 +3724,7 @@
               </wp:anchor>
             </w:drawing>
           </mc:Choice>
-          <mc:Fallback xmlns:cx2="http://schemas.microsoft.com/office/drawing/2015/10/21/chartex" xmlns:cx3="http://schemas.microsoft.com/office/drawing/2016/5/9/chartex" xmlns:cx4="http://schemas.microsoft.com/office/drawing/2016/5/10/chartex" xmlns:cx5="http://schemas.microsoft.com/office/drawing/2016/5/11/chartex" xmlns:cx6="http://schemas.microsoft.com/office/drawing/2016/5/12/chartex" xmlns:cx7="http://schemas.microsoft.com/office/drawing/2016/5/13/chartex" xmlns:cx8="http://schemas.microsoft.com/office/drawing/2016/5/14/chartex" xmlns:aink="http://schemas.microsoft.com/office/drawing/2016/ink" xmlns:am3d="http://schemas.microsoft.com/office/drawing/2017/model3d" xmlns:w16cid="http://schemas.microsoft.com/office/word/2016/wordml/cid" xmlns:w16se="http://schemas.microsoft.com/office/word/2015/wordml/symex" xmlns:cx1="http://schemas.microsoft.com/office/drawing/2015/9/8/chartex" xmlns:cx="http://schemas.microsoft.com/office/drawing/2014/chartex">
+          <mc:Fallback xmlns:w16cid="http://schemas.microsoft.com/office/word/2016/wordml/cid" xmlns:am3d="http://schemas.microsoft.com/office/drawing/2017/model3d" xmlns:aink="http://schemas.microsoft.com/office/drawing/2016/ink" xmlns:cx8="http://schemas.microsoft.com/office/drawing/2016/5/14/chartex" xmlns:cx7="http://schemas.microsoft.com/office/drawing/2016/5/13/chartex" xmlns:cx6="http://schemas.microsoft.com/office/drawing/2016/5/12/chartex" xmlns:cx5="http://schemas.microsoft.com/office/drawing/2016/5/11/chartex" xmlns:cx4="http://schemas.microsoft.com/office/drawing/2016/5/10/chartex" xmlns:cx3="http://schemas.microsoft.com/office/drawing/2016/5/9/chartex" xmlns:cx2="http://schemas.microsoft.com/office/drawing/2015/10/21/chartex">
             <w:pict>
               <v:shape w14:anchorId="1134283D" id="Conector recto de flecha 14" o:spid="_x0000_s1026" type="#_x0000_t32" style="position:absolute;margin-left:2.7pt;margin-top:4.8pt;width:35.55pt;height:0;z-index:251661312;visibility:visible;mso-wrap-style:square;mso-wrap-distance-left:9pt;mso-wrap-distance-top:0;mso-wrap-distance-right:9pt;mso-wrap-distance-bottom:0;mso-position-horizontal:absolute;mso-position-horizontal-relative:text;mso-position-vertical:absolute;mso-position-vertical-relative:text" o:gfxdata="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" strokecolor="#4472c4 [3208]" strokeweight=".5pt">
                 <v:stroke startarrow="block" endarrow="block" joinstyle="miter"/>
@@ -3876,23 +3762,7 @@
         <w:t xml:space="preserve"> </w:t>
       </w:r>
       <w:r>
-        <w:t xml:space="preserve">corporativa, estarán dividas por segmentos a través de </w:t>
-      </w:r>
-      <w:proofErr w:type="spellStart"/>
-      <w:r>
-        <w:t>vlans</w:t>
-      </w:r>
-      <w:proofErr w:type="spellEnd"/>
-      <w:r>
-        <w:t xml:space="preserve"> y cada </w:t>
-      </w:r>
-      <w:proofErr w:type="spellStart"/>
-      <w:r>
-        <w:t>vlan</w:t>
-      </w:r>
-      <w:proofErr w:type="spellEnd"/>
-      <w:r>
-        <w:t xml:space="preserve"> tendrá ciertas políticas</w:t>
+        <w:t>corporativa, estarán dividas por segmentos a través de vlans y cada vlan tendrá ciertas políticas</w:t>
       </w:r>
       <w:r>
         <w:t xml:space="preserve"> </w:t>
@@ -3911,13 +3781,8 @@
     <w:p>
       <w:commentRangeStart w:id="16"/>
       <w:r>
-        <w:t xml:space="preserve">Configuraciones del dominio </w:t>
-      </w:r>
-      <w:proofErr w:type="spellStart"/>
-      <w:r>
-        <w:t>gnc.local</w:t>
-      </w:r>
-      <w:proofErr w:type="spellEnd"/>
+        <w:t>Configuraciones del dominio gnc.local</w:t>
+      </w:r>
     </w:p>
     <w:tbl>
       <w:tblPr>
@@ -4052,11 +3917,9 @@
                 <w:szCs w:val="20"/>
               </w:rPr>
             </w:pPr>
-            <w:proofErr w:type="spellStart"/>
             <w:r>
               <w:t>Broadcast</w:t>
             </w:r>
-            <w:proofErr w:type="spellEnd"/>
           </w:p>
         </w:tc>
         <w:tc>
@@ -4103,11 +3966,9 @@
                 <w:szCs w:val="20"/>
               </w:rPr>
             </w:pPr>
-            <w:proofErr w:type="spellStart"/>
             <w:r>
               <w:t>HostMin</w:t>
             </w:r>
-            <w:proofErr w:type="spellEnd"/>
           </w:p>
         </w:tc>
         <w:tc>
@@ -4152,11 +4013,9 @@
                 <w:szCs w:val="20"/>
               </w:rPr>
             </w:pPr>
-            <w:proofErr w:type="spellStart"/>
             <w:r>
               <w:t>HostMax</w:t>
             </w:r>
-            <w:proofErr w:type="spellEnd"/>
           </w:p>
         </w:tc>
         <w:tc>
@@ -4475,16 +4334,12 @@
     </w:p>
     <w:p/>
     <w:p>
-      <w:proofErr w:type="spellStart"/>
-      <w:r>
+      <w:r>
+        <w:lastRenderedPageBreak/>
         <w:t>central</w:t>
       </w:r>
       <w:r>
-        <w:t>.gnc.local</w:t>
-      </w:r>
-      <w:proofErr w:type="spellEnd"/>
-      <w:r>
-        <w:t xml:space="preserve"> </w:t>
+        <w:t xml:space="preserve">.gnc.local </w:t>
       </w:r>
     </w:p>
     <w:p/>
@@ -4632,11 +4487,9 @@
                 <w:szCs w:val="20"/>
               </w:rPr>
             </w:pPr>
-            <w:proofErr w:type="spellStart"/>
             <w:r>
               <w:t>Broadcast</w:t>
             </w:r>
-            <w:proofErr w:type="spellEnd"/>
           </w:p>
         </w:tc>
         <w:tc>
@@ -4674,11 +4527,9 @@
                 <w:szCs w:val="20"/>
               </w:rPr>
             </w:pPr>
-            <w:proofErr w:type="spellStart"/>
             <w:r>
               <w:t>HostMin</w:t>
             </w:r>
-            <w:proofErr w:type="spellEnd"/>
           </w:p>
         </w:tc>
         <w:tc>
@@ -4723,11 +4574,9 @@
                 <w:szCs w:val="20"/>
               </w:rPr>
             </w:pPr>
-            <w:proofErr w:type="spellStart"/>
             <w:r>
               <w:t>HostMax</w:t>
             </w:r>
-            <w:proofErr w:type="spellEnd"/>
           </w:p>
         </w:tc>
         <w:tc>
@@ -4885,11 +4734,9 @@
               <w:pStyle w:val="Sinespaciado"/>
               <w:cnfStyle w:val="100000000000" w:firstRow="1" w:lastRow="0" w:firstColumn="0" w:lastColumn="0" w:oddVBand="0" w:evenVBand="0" w:oddHBand="0" w:evenHBand="0" w:firstRowFirstColumn="0" w:firstRowLastColumn="0" w:lastRowFirstColumn="0" w:lastRowLastColumn="0"/>
             </w:pPr>
-            <w:proofErr w:type="spellStart"/>
             <w:r>
               <w:t>Broadcast</w:t>
             </w:r>
-            <w:proofErr w:type="spellEnd"/>
           </w:p>
         </w:tc>
       </w:tr>
@@ -5241,7 +5088,6 @@
               <w:pStyle w:val="Sinespaciado"/>
             </w:pPr>
             <w:r>
-              <w:lastRenderedPageBreak/>
               <w:t>CENTALBD</w:t>
             </w:r>
           </w:p>
@@ -5480,13 +5326,8 @@
         <w:t xml:space="preserve">direcciones de IP para los equipos </w:t>
       </w:r>
       <w:r>
-        <w:t xml:space="preserve">finales y dispositivos a través de </w:t>
-      </w:r>
-      <w:proofErr w:type="spellStart"/>
-      <w:r>
-        <w:t>Vlans</w:t>
-      </w:r>
-      <w:proofErr w:type="spellEnd"/>
+        <w:t>finales y dispositivos a través de Vlans</w:t>
+      </w:r>
       <w:r>
         <w:t>.</w:t>
       </w:r>
@@ -5522,34 +5363,41 @@
               <w:pStyle w:val="Sinespaciado"/>
             </w:pPr>
             <w:r>
-              <w:t xml:space="preserve">Red </w:t>
-            </w:r>
-            <w:proofErr w:type="spellStart"/>
+              <w:t>Red Vlan</w:t>
+            </w:r>
+          </w:p>
+        </w:tc>
+        <w:tc>
+          <w:tcPr>
+            <w:tcW w:w="851" w:type="dxa"/>
+          </w:tcPr>
+          <w:p>
+            <w:pPr>
+              <w:pStyle w:val="Sinespaciado"/>
+              <w:cnfStyle w:val="100000000000" w:firstRow="1" w:lastRow="0" w:firstColumn="0" w:lastColumn="0" w:oddVBand="0" w:evenVBand="0" w:oddHBand="0" w:evenHBand="0" w:firstRowFirstColumn="0" w:firstRowLastColumn="0" w:lastRowFirstColumn="0" w:lastRowLastColumn="0"/>
+            </w:pPr>
             <w:r>
               <w:t>Vlan</w:t>
             </w:r>
-            <w:proofErr w:type="spellEnd"/>
-          </w:p>
-        </w:tc>
-        <w:tc>
-          <w:tcPr>
-            <w:tcW w:w="851" w:type="dxa"/>
+          </w:p>
+        </w:tc>
+        <w:tc>
+          <w:tcPr>
+            <w:tcW w:w="708" w:type="dxa"/>
           </w:tcPr>
           <w:p>
             <w:pPr>
               <w:pStyle w:val="Sinespaciado"/>
               <w:cnfStyle w:val="100000000000" w:firstRow="1" w:lastRow="0" w:firstColumn="0" w:lastColumn="0" w:oddVBand="0" w:evenVBand="0" w:oddHBand="0" w:evenHBand="0" w:firstRowFirstColumn="0" w:firstRowLastColumn="0" w:lastRowFirstColumn="0" w:lastRowLastColumn="0"/>
             </w:pPr>
-            <w:proofErr w:type="spellStart"/>
-            <w:r>
-              <w:t>Vlan</w:t>
-            </w:r>
-            <w:proofErr w:type="spellEnd"/>
-          </w:p>
-        </w:tc>
-        <w:tc>
-          <w:tcPr>
-            <w:tcW w:w="708" w:type="dxa"/>
+            <w:r>
+              <w:t>Host</w:t>
+            </w:r>
+          </w:p>
+        </w:tc>
+        <w:tc>
+          <w:tcPr>
+            <w:tcW w:w="1985" w:type="dxa"/>
           </w:tcPr>
           <w:p>
             <w:pPr>
@@ -5557,13 +5405,13 @@
               <w:cnfStyle w:val="100000000000" w:firstRow="1" w:lastRow="0" w:firstColumn="0" w:lastColumn="0" w:oddVBand="0" w:evenVBand="0" w:oddHBand="0" w:evenHBand="0" w:firstRowFirstColumn="0" w:firstRowLastColumn="0" w:lastRowFirstColumn="0" w:lastRowLastColumn="0"/>
             </w:pPr>
             <w:r>
-              <w:t>Host</w:t>
-            </w:r>
-          </w:p>
-        </w:tc>
-        <w:tc>
-          <w:tcPr>
-            <w:tcW w:w="1985" w:type="dxa"/>
+              <w:t>Red</w:t>
+            </w:r>
+          </w:p>
+        </w:tc>
+        <w:tc>
+          <w:tcPr>
+            <w:tcW w:w="1134" w:type="dxa"/>
           </w:tcPr>
           <w:p>
             <w:pPr>
@@ -5571,13 +5419,13 @@
               <w:cnfStyle w:val="100000000000" w:firstRow="1" w:lastRow="0" w:firstColumn="0" w:lastColumn="0" w:oddVBand="0" w:evenVBand="0" w:oddHBand="0" w:evenHBand="0" w:firstRowFirstColumn="0" w:firstRowLastColumn="0" w:lastRowFirstColumn="0" w:lastRowLastColumn="0"/>
             </w:pPr>
             <w:r>
-              <w:t>Red</w:t>
-            </w:r>
-          </w:p>
-        </w:tc>
-        <w:tc>
-          <w:tcPr>
-            <w:tcW w:w="1134" w:type="dxa"/>
+              <w:t>Mascara</w:t>
+            </w:r>
+          </w:p>
+        </w:tc>
+        <w:tc>
+          <w:tcPr>
+            <w:tcW w:w="1417" w:type="dxa"/>
           </w:tcPr>
           <w:p>
             <w:pPr>
@@ -5585,13 +5433,13 @@
               <w:cnfStyle w:val="100000000000" w:firstRow="1" w:lastRow="0" w:firstColumn="0" w:lastColumn="0" w:oddVBand="0" w:evenVBand="0" w:oddHBand="0" w:evenHBand="0" w:firstRowFirstColumn="0" w:firstRowLastColumn="0" w:lastRowFirstColumn="0" w:lastRowLastColumn="0"/>
             </w:pPr>
             <w:r>
-              <w:t>Mascara</w:t>
-            </w:r>
-          </w:p>
-        </w:tc>
-        <w:tc>
-          <w:tcPr>
-            <w:tcW w:w="1417" w:type="dxa"/>
+              <w:t>Puerta de enlace</w:t>
+            </w:r>
+          </w:p>
+        </w:tc>
+        <w:tc>
+          <w:tcPr>
+            <w:tcW w:w="2127" w:type="dxa"/>
           </w:tcPr>
           <w:p>
             <w:pPr>
@@ -5599,24 +5447,8 @@
               <w:cnfStyle w:val="100000000000" w:firstRow="1" w:lastRow="0" w:firstColumn="0" w:lastColumn="0" w:oddVBand="0" w:evenVBand="0" w:oddHBand="0" w:evenHBand="0" w:firstRowFirstColumn="0" w:firstRowLastColumn="0" w:lastRowFirstColumn="0" w:lastRowLastColumn="0"/>
             </w:pPr>
             <w:r>
-              <w:t>Puerta de enlace</w:t>
-            </w:r>
-          </w:p>
-        </w:tc>
-        <w:tc>
-          <w:tcPr>
-            <w:tcW w:w="2127" w:type="dxa"/>
-          </w:tcPr>
-          <w:p>
-            <w:pPr>
-              <w:pStyle w:val="Sinespaciado"/>
-              <w:cnfStyle w:val="100000000000" w:firstRow="1" w:lastRow="0" w:firstColumn="0" w:lastColumn="0" w:oddVBand="0" w:evenVBand="0" w:oddHBand="0" w:evenHBand="0" w:firstRowFirstColumn="0" w:firstRowLastColumn="0" w:lastRowFirstColumn="0" w:lastRowLastColumn="0"/>
-            </w:pPr>
-            <w:proofErr w:type="spellStart"/>
-            <w:r>
               <w:t>Broadcast</w:t>
             </w:r>
-            <w:proofErr w:type="spellEnd"/>
           </w:p>
         </w:tc>
       </w:tr>
@@ -5943,19 +5775,9 @@
             <w:pPr>
               <w:pStyle w:val="Sinespaciado"/>
             </w:pPr>
-            <w:proofErr w:type="spellStart"/>
-            <w:r>
-              <w:t>Voice</w:t>
-            </w:r>
-            <w:proofErr w:type="spellEnd"/>
-            <w:r>
-              <w:t xml:space="preserve"> </w:t>
-            </w:r>
-            <w:proofErr w:type="spellStart"/>
-            <w:r>
-              <w:t>ip</w:t>
-            </w:r>
-            <w:proofErr w:type="spellEnd"/>
+            <w:r>
+              <w:t>Voice ip</w:t>
+            </w:r>
           </w:p>
         </w:tc>
         <w:tc>
@@ -6121,12 +5943,7 @@
               <w:cnfStyle w:val="000000100000" w:firstRow="0" w:lastRow="0" w:firstColumn="0" w:lastColumn="0" w:oddVBand="0" w:evenVBand="0" w:oddHBand="1" w:evenHBand="0" w:firstRowFirstColumn="0" w:firstRowLastColumn="0" w:lastRowFirstColumn="0" w:lastRowLastColumn="0"/>
             </w:pPr>
             <w:r>
-              <w:t>255</w:t>
-            </w:r>
-            <w:bookmarkStart w:id="18" w:name="_GoBack"/>
-            <w:bookmarkEnd w:id="18"/>
-            <w:r>
-              <w:t>.255.255.128</w:t>
+              <w:t>255.255.255.128</w:t>
             </w:r>
           </w:p>
         </w:tc>
@@ -6208,29 +6025,22 @@
               <w:pStyle w:val="Sinespaciado"/>
             </w:pPr>
             <w:r>
-              <w:t xml:space="preserve">Red </w:t>
-            </w:r>
-            <w:proofErr w:type="spellStart"/>
+              <w:t>Red Vlan</w:t>
+            </w:r>
+          </w:p>
+        </w:tc>
+        <w:tc>
+          <w:tcPr>
+            <w:tcW w:w="2240" w:type="dxa"/>
+          </w:tcPr>
+          <w:p>
+            <w:pPr>
+              <w:pStyle w:val="Sinespaciado"/>
+              <w:cnfStyle w:val="100000000000" w:firstRow="1" w:lastRow="0" w:firstColumn="0" w:lastColumn="0" w:oddVBand="0" w:evenVBand="0" w:oddHBand="0" w:evenHBand="0" w:firstRowFirstColumn="0" w:firstRowLastColumn="0" w:lastRowFirstColumn="0" w:lastRowLastColumn="0"/>
+            </w:pPr>
             <w:r>
               <w:t>Vlan</w:t>
             </w:r>
-            <w:proofErr w:type="spellEnd"/>
-          </w:p>
-        </w:tc>
-        <w:tc>
-          <w:tcPr>
-            <w:tcW w:w="2240" w:type="dxa"/>
-          </w:tcPr>
-          <w:p>
-            <w:pPr>
-              <w:pStyle w:val="Sinespaciado"/>
-              <w:cnfStyle w:val="100000000000" w:firstRow="1" w:lastRow="0" w:firstColumn="0" w:lastColumn="0" w:oddVBand="0" w:evenVBand="0" w:oddHBand="0" w:evenHBand="0" w:firstRowFirstColumn="0" w:firstRowLastColumn="0" w:lastRowFirstColumn="0" w:lastRowLastColumn="0"/>
-            </w:pPr>
-            <w:proofErr w:type="spellStart"/>
-            <w:r>
-              <w:t>Vlan</w:t>
-            </w:r>
-            <w:proofErr w:type="spellEnd"/>
           </w:p>
         </w:tc>
       </w:tr>
@@ -6273,6 +6083,7 @@
               </w:rPr>
             </w:pPr>
             <w:r>
+              <w:lastRenderedPageBreak/>
               <w:t>255.255.254.0 = 23</w:t>
             </w:r>
           </w:p>
@@ -6341,11 +6152,9 @@
                 <w:szCs w:val="20"/>
               </w:rPr>
             </w:pPr>
-            <w:proofErr w:type="spellStart"/>
             <w:r>
               <w:t>Broadcast</w:t>
             </w:r>
-            <w:proofErr w:type="spellEnd"/>
           </w:p>
         </w:tc>
         <w:tc>
@@ -6389,11 +6198,9 @@
                 <w:szCs w:val="20"/>
               </w:rPr>
             </w:pPr>
-            <w:proofErr w:type="spellStart"/>
             <w:r>
               <w:t>HostMin</w:t>
             </w:r>
-            <w:proofErr w:type="spellEnd"/>
           </w:p>
         </w:tc>
         <w:tc>
@@ -6438,11 +6245,9 @@
                 <w:szCs w:val="20"/>
               </w:rPr>
             </w:pPr>
-            <w:proofErr w:type="spellStart"/>
             <w:r>
               <w:t>HostMax</w:t>
             </w:r>
-            <w:proofErr w:type="spellEnd"/>
           </w:p>
         </w:tc>
         <w:tc>
@@ -6598,11 +6403,9 @@
               <w:pStyle w:val="Sinespaciado"/>
               <w:cnfStyle w:val="100000000000" w:firstRow="1" w:lastRow="0" w:firstColumn="0" w:lastColumn="0" w:oddVBand="0" w:evenVBand="0" w:oddHBand="0" w:evenHBand="0" w:firstRowFirstColumn="0" w:firstRowLastColumn="0" w:lastRowFirstColumn="0" w:lastRowLastColumn="0"/>
             </w:pPr>
-            <w:proofErr w:type="spellStart"/>
             <w:r>
               <w:t>Broadcast</w:t>
             </w:r>
-            <w:proofErr w:type="spellEnd"/>
           </w:p>
         </w:tc>
       </w:tr>
@@ -6718,15 +6521,7 @@
         <w:t xml:space="preserve">Rangos de </w:t>
       </w:r>
       <w:r>
-        <w:t xml:space="preserve">direcciones de IP para los equipos finales y dispositivos a través de </w:t>
-      </w:r>
-      <w:proofErr w:type="spellStart"/>
-      <w:r>
-        <w:t>Vlans</w:t>
-      </w:r>
-      <w:proofErr w:type="spellEnd"/>
-      <w:r>
-        <w:t>.</w:t>
+        <w:t>direcciones de IP para los equipos finales y dispositivos a través de Vlans.</w:t>
       </w:r>
     </w:p>
     <w:p/>
@@ -6760,34 +6555,41 @@
               <w:pStyle w:val="Sinespaciado"/>
             </w:pPr>
             <w:r>
-              <w:t xml:space="preserve">Red </w:t>
-            </w:r>
-            <w:proofErr w:type="spellStart"/>
+              <w:t>Red Vlan</w:t>
+            </w:r>
+          </w:p>
+        </w:tc>
+        <w:tc>
+          <w:tcPr>
+            <w:tcW w:w="708" w:type="dxa"/>
+          </w:tcPr>
+          <w:p>
+            <w:pPr>
+              <w:pStyle w:val="Sinespaciado"/>
+              <w:cnfStyle w:val="100000000000" w:firstRow="1" w:lastRow="0" w:firstColumn="0" w:lastColumn="0" w:oddVBand="0" w:evenVBand="0" w:oddHBand="0" w:evenHBand="0" w:firstRowFirstColumn="0" w:firstRowLastColumn="0" w:lastRowFirstColumn="0" w:lastRowLastColumn="0"/>
+            </w:pPr>
             <w:r>
               <w:t>Vlan</w:t>
             </w:r>
-            <w:proofErr w:type="spellEnd"/>
-          </w:p>
-        </w:tc>
-        <w:tc>
-          <w:tcPr>
-            <w:tcW w:w="708" w:type="dxa"/>
+          </w:p>
+        </w:tc>
+        <w:tc>
+          <w:tcPr>
+            <w:tcW w:w="709" w:type="dxa"/>
           </w:tcPr>
           <w:p>
             <w:pPr>
               <w:pStyle w:val="Sinespaciado"/>
               <w:cnfStyle w:val="100000000000" w:firstRow="1" w:lastRow="0" w:firstColumn="0" w:lastColumn="0" w:oddVBand="0" w:evenVBand="0" w:oddHBand="0" w:evenHBand="0" w:firstRowFirstColumn="0" w:firstRowLastColumn="0" w:lastRowFirstColumn="0" w:lastRowLastColumn="0"/>
             </w:pPr>
-            <w:proofErr w:type="spellStart"/>
-            <w:r>
-              <w:t>Vlan</w:t>
-            </w:r>
-            <w:proofErr w:type="spellEnd"/>
-          </w:p>
-        </w:tc>
-        <w:tc>
-          <w:tcPr>
-            <w:tcW w:w="709" w:type="dxa"/>
+            <w:r>
+              <w:t>Host</w:t>
+            </w:r>
+          </w:p>
+        </w:tc>
+        <w:tc>
+          <w:tcPr>
+            <w:tcW w:w="1701" w:type="dxa"/>
           </w:tcPr>
           <w:p>
             <w:pPr>
@@ -6795,13 +6597,13 @@
               <w:cnfStyle w:val="100000000000" w:firstRow="1" w:lastRow="0" w:firstColumn="0" w:lastColumn="0" w:oddVBand="0" w:evenVBand="0" w:oddHBand="0" w:evenHBand="0" w:firstRowFirstColumn="0" w:firstRowLastColumn="0" w:lastRowFirstColumn="0" w:lastRowLastColumn="0"/>
             </w:pPr>
             <w:r>
-              <w:t>Host</w:t>
-            </w:r>
-          </w:p>
-        </w:tc>
-        <w:tc>
-          <w:tcPr>
-            <w:tcW w:w="1701" w:type="dxa"/>
+              <w:t>Red</w:t>
+            </w:r>
+          </w:p>
+        </w:tc>
+        <w:tc>
+          <w:tcPr>
+            <w:tcW w:w="1843" w:type="dxa"/>
           </w:tcPr>
           <w:p>
             <w:pPr>
@@ -6809,7 +6611,21 @@
               <w:cnfStyle w:val="100000000000" w:firstRow="1" w:lastRow="0" w:firstColumn="0" w:lastColumn="0" w:oddVBand="0" w:evenVBand="0" w:oddHBand="0" w:evenHBand="0" w:firstRowFirstColumn="0" w:firstRowLastColumn="0" w:lastRowFirstColumn="0" w:lastRowLastColumn="0"/>
             </w:pPr>
             <w:r>
-              <w:t>Red</w:t>
+              <w:t>Mascara</w:t>
+            </w:r>
+          </w:p>
+        </w:tc>
+        <w:tc>
+          <w:tcPr>
+            <w:tcW w:w="1417" w:type="dxa"/>
+          </w:tcPr>
+          <w:p>
+            <w:pPr>
+              <w:pStyle w:val="Sinespaciado"/>
+              <w:cnfStyle w:val="100000000000" w:firstRow="1" w:lastRow="0" w:firstColumn="0" w:lastColumn="0" w:oddVBand="0" w:evenVBand="0" w:oddHBand="0" w:evenHBand="0" w:firstRowFirstColumn="0" w:firstRowLastColumn="0" w:lastRowFirstColumn="0" w:lastRowLastColumn="0"/>
+            </w:pPr>
+            <w:r>
+              <w:t>Puerta de enlace</w:t>
             </w:r>
           </w:p>
         </w:tc>
@@ -6823,38 +6639,8 @@
               <w:cnfStyle w:val="100000000000" w:firstRow="1" w:lastRow="0" w:firstColumn="0" w:lastColumn="0" w:oddVBand="0" w:evenVBand="0" w:oddHBand="0" w:evenHBand="0" w:firstRowFirstColumn="0" w:firstRowLastColumn="0" w:lastRowFirstColumn="0" w:lastRowLastColumn="0"/>
             </w:pPr>
             <w:r>
-              <w:t>Mascara</w:t>
-            </w:r>
-          </w:p>
-        </w:tc>
-        <w:tc>
-          <w:tcPr>
-            <w:tcW w:w="1417" w:type="dxa"/>
-          </w:tcPr>
-          <w:p>
-            <w:pPr>
-              <w:pStyle w:val="Sinespaciado"/>
-              <w:cnfStyle w:val="100000000000" w:firstRow="1" w:lastRow="0" w:firstColumn="0" w:lastColumn="0" w:oddVBand="0" w:evenVBand="0" w:oddHBand="0" w:evenHBand="0" w:firstRowFirstColumn="0" w:firstRowLastColumn="0" w:lastRowFirstColumn="0" w:lastRowLastColumn="0"/>
-            </w:pPr>
-            <w:r>
-              <w:t>Puerta de enlace</w:t>
-            </w:r>
-          </w:p>
-        </w:tc>
-        <w:tc>
-          <w:tcPr>
-            <w:tcW w:w="1843" w:type="dxa"/>
-          </w:tcPr>
-          <w:p>
-            <w:pPr>
-              <w:pStyle w:val="Sinespaciado"/>
-              <w:cnfStyle w:val="100000000000" w:firstRow="1" w:lastRow="0" w:firstColumn="0" w:lastColumn="0" w:oddVBand="0" w:evenVBand="0" w:oddHBand="0" w:evenHBand="0" w:firstRowFirstColumn="0" w:firstRowLastColumn="0" w:lastRowFirstColumn="0" w:lastRowLastColumn="0"/>
-            </w:pPr>
-            <w:proofErr w:type="spellStart"/>
-            <w:r>
               <w:t>Broadcast</w:t>
             </w:r>
-            <w:proofErr w:type="spellEnd"/>
           </w:p>
         </w:tc>
       </w:tr>
@@ -7079,7 +6865,6 @@
               <w:pStyle w:val="Sinespaciado"/>
             </w:pPr>
             <w:r>
-              <w:lastRenderedPageBreak/>
               <w:t>administración</w:t>
             </w:r>
           </w:p>
@@ -7182,19 +6967,9 @@
             <w:pPr>
               <w:pStyle w:val="Sinespaciado"/>
             </w:pPr>
-            <w:proofErr w:type="spellStart"/>
-            <w:r>
-              <w:t>Voice</w:t>
-            </w:r>
-            <w:proofErr w:type="spellEnd"/>
-            <w:r>
-              <w:t xml:space="preserve"> </w:t>
-            </w:r>
-            <w:proofErr w:type="spellStart"/>
-            <w:r>
-              <w:t>ip</w:t>
-            </w:r>
-            <w:proofErr w:type="spellEnd"/>
+            <w:r>
+              <w:t>Voice ip</w:t>
+            </w:r>
           </w:p>
         </w:tc>
         <w:tc>
@@ -7397,14 +7172,14 @@
       <w:pPr>
         <w:pStyle w:val="Ttulo3"/>
       </w:pPr>
-      <w:bookmarkStart w:id="19" w:name="_Toc534503145"/>
+      <w:bookmarkStart w:id="18" w:name="_Toc534503145"/>
       <w:r>
         <w:t>Servidor de archivos</w:t>
       </w:r>
       <w:r>
         <w:t xml:space="preserve"> (FILE SERVER)</w:t>
       </w:r>
-      <w:bookmarkEnd w:id="19"/>
+      <w:bookmarkEnd w:id="18"/>
     </w:p>
     <w:p>
       <w:r>
@@ -7500,14 +7275,14 @@
       <w:pPr>
         <w:pStyle w:val="Ttulo3"/>
       </w:pPr>
-      <w:bookmarkStart w:id="20" w:name="_Toc534503146"/>
+      <w:bookmarkStart w:id="19" w:name="_Toc534503146"/>
       <w:r>
         <w:t xml:space="preserve">Servidor de </w:t>
       </w:r>
       <w:r>
         <w:t>IMPSRESIÓN (PRINT SERVER)</w:t>
       </w:r>
-      <w:bookmarkEnd w:id="20"/>
+      <w:bookmarkEnd w:id="19"/>
     </w:p>
     <w:p>
       <w:pPr>
@@ -7537,7 +7312,7 @@
           <w:lang w:eastAsia="en-US"/>
         </w:rPr>
       </w:pPr>
-      <w:bookmarkStart w:id="21" w:name="_Toc534503147"/>
+      <w:bookmarkStart w:id="20" w:name="_Toc534503147"/>
       <w:r>
         <w:rPr>
           <w:rFonts w:eastAsiaTheme="minorHAnsi" w:cs="Arial"/>
@@ -7547,6 +7322,7 @@
           <w:szCs w:val="22"/>
           <w:lang w:eastAsia="en-US"/>
         </w:rPr>
+        <w:lastRenderedPageBreak/>
         <w:t>conecta</w:t>
       </w:r>
       <w:r>
@@ -7571,7 +7347,7 @@
         </w:rPr>
         <w:t xml:space="preserve"> impresora a red</w:t>
       </w:r>
-      <w:bookmarkEnd w:id="21"/>
+      <w:bookmarkEnd w:id="20"/>
     </w:p>
     <w:p>
       <w:pPr>
@@ -7589,7 +7365,7 @@
           <w:lang w:eastAsia="en-US"/>
         </w:rPr>
       </w:pPr>
-      <w:bookmarkStart w:id="22" w:name="_Toc534503148"/>
+      <w:bookmarkStart w:id="21" w:name="_Toc534503148"/>
       <w:r>
         <w:rPr>
           <w:rFonts w:eastAsiaTheme="minorHAnsi" w:cs="Arial"/>
@@ -7612,7 +7388,7 @@
         </w:rPr>
         <w:t xml:space="preserve"> desde cualquier equipo</w:t>
       </w:r>
-      <w:bookmarkEnd w:id="22"/>
+      <w:bookmarkEnd w:id="21"/>
     </w:p>
     <w:p>
       <w:pPr>
@@ -7630,7 +7406,7 @@
           <w:lang w:eastAsia="en-US"/>
         </w:rPr>
       </w:pPr>
-      <w:bookmarkStart w:id="23" w:name="_Toc534503149"/>
+      <w:bookmarkStart w:id="22" w:name="_Toc534503149"/>
       <w:r>
         <w:rPr>
           <w:rFonts w:eastAsiaTheme="minorHAnsi" w:cs="Arial"/>
@@ -7642,7 +7418,7 @@
         </w:rPr>
         <w:t>impresión en internet</w:t>
       </w:r>
-      <w:bookmarkEnd w:id="23"/>
+      <w:bookmarkEnd w:id="22"/>
     </w:p>
     <w:p/>
     <w:p/>
@@ -7676,12 +7452,11 @@
           <w:rFonts w:ascii="Times New Roman" w:hAnsi="Times New Roman" w:cs="Times New Roman"/>
         </w:rPr>
       </w:pPr>
-      <w:bookmarkStart w:id="24" w:name="_Toc534503150"/>
-      <w:r>
-        <w:lastRenderedPageBreak/>
+      <w:bookmarkStart w:id="23" w:name="_Toc534503150"/>
+      <w:r>
         <w:t>Zona DMZ: la zona segura de la red</w:t>
       </w:r>
-      <w:bookmarkEnd w:id="24"/>
+      <w:bookmarkEnd w:id="23"/>
     </w:p>
     <w:p>
       <w:pPr>
@@ -7697,11 +7472,11 @@
           <w:rFonts w:ascii="Times New Roman" w:hAnsi="Times New Roman"/>
         </w:rPr>
       </w:pPr>
-      <w:bookmarkStart w:id="25" w:name="_Toc534503151"/>
+      <w:bookmarkStart w:id="24" w:name="_Toc534503151"/>
       <w:r>
         <w:t>¿Qué es una DMZ?</w:t>
       </w:r>
-      <w:bookmarkEnd w:id="25"/>
+      <w:bookmarkEnd w:id="24"/>
     </w:p>
     <w:p>
       <w:r>
@@ -7750,15 +7525,7 @@
         <w:t xml:space="preserve">incluimos </w:t>
       </w:r>
       <w:r>
-        <w:t xml:space="preserve">todos aquellos servicios, máquinas, dispositivos </w:t>
-      </w:r>
-      <w:proofErr w:type="spellStart"/>
-      <w:r>
-        <w:t>etc</w:t>
-      </w:r>
-      <w:proofErr w:type="spellEnd"/>
-      <w:r>
-        <w:t>, que consideremos críticos para nuestro negocio y que debamos tener bajo un especial control.</w:t>
+        <w:t>todos aquellos servicios, máquinas, dispositivos etc, que consideremos críticos para nuestro negocio y que debamos tener bajo un especial control.</w:t>
       </w:r>
     </w:p>
     <w:p>
@@ -7996,7 +7763,6 @@
           </w:tcPr>
           <w:p>
             <w:r>
-              <w:lastRenderedPageBreak/>
               <w:t>WAN</w:t>
             </w:r>
           </w:p>
@@ -8118,21 +7884,7 @@
               <w:rPr>
                 <w:lang w:val="en-US"/>
               </w:rPr>
-              <w:t xml:space="preserve">(S </w:t>
-            </w:r>
-            <w:proofErr w:type="spellStart"/>
-            <w:r>
-              <w:rPr>
-                <w:lang w:val="en-US"/>
-              </w:rPr>
-              <w:t>Archivos</w:t>
-            </w:r>
-            <w:proofErr w:type="spellEnd"/>
-            <w:r>
-              <w:rPr>
-                <w:lang w:val="en-US"/>
-              </w:rPr>
-              <w:t>)SMB TCP/UDP port 445</w:t>
+              <w:t>(S Archivos)SMB TCP/UDP port 445</w:t>
             </w:r>
           </w:p>
         </w:tc>
@@ -8208,34 +7960,12 @@
               <w:rPr>
                 <w:lang w:val="en-US"/>
               </w:rPr>
-              <w:t xml:space="preserve">(S </w:t>
-            </w:r>
-            <w:proofErr w:type="spellStart"/>
-            <w:r>
-              <w:rPr>
-                <w:lang w:val="en-US"/>
-              </w:rPr>
-              <w:t>Archivos</w:t>
-            </w:r>
-            <w:proofErr w:type="spellEnd"/>
-            <w:r>
-              <w:rPr>
-                <w:lang w:val="en-US"/>
-              </w:rPr>
-              <w:t>)SMB TCP/UDP port 445</w:t>
-            </w:r>
-          </w:p>
-          <w:p>
-            <w:r>
-              <w:t>(</w:t>
-            </w:r>
-            <w:proofErr w:type="spellStart"/>
-            <w:r>
-              <w:t>Radius</w:t>
-            </w:r>
-            <w:proofErr w:type="spellEnd"/>
-            <w:r>
-              <w:t>) UDP 1812</w:t>
+              <w:t>(S Archivos)SMB TCP/UDP port 445</w:t>
+            </w:r>
+          </w:p>
+          <w:p>
+            <w:r>
+              <w:t>(Radius) UDP 1812</w:t>
             </w:r>
           </w:p>
         </w:tc>
@@ -8491,23 +8221,15 @@
       <w:pPr>
         <w:pStyle w:val="Ttulo2"/>
       </w:pPr>
-      <w:bookmarkStart w:id="26" w:name="_Toc534503152"/>
+      <w:bookmarkStart w:id="25" w:name="_Toc534503152"/>
       <w:r>
         <w:t>Virtualización</w:t>
       </w:r>
-      <w:bookmarkEnd w:id="26"/>
-    </w:p>
-    <w:p>
-      <w:r>
-        <w:t>tecnología que permite crear múltiples entornos simulados o recursos dedicados desde un solo sistema de hardware físico, mediante el software llamado "</w:t>
-      </w:r>
-      <w:proofErr w:type="spellStart"/>
-      <w:r>
-        <w:t>hipervisor</w:t>
-      </w:r>
-      <w:proofErr w:type="spellEnd"/>
-      <w:r>
-        <w:t>" conecta el hardware y permite dividir un sistema en entornos separados, distintos y seguros (máquinas virtuales" (VM)).</w:t>
+      <w:bookmarkEnd w:id="25"/>
+    </w:p>
+    <w:p>
+      <w:r>
+        <w:t>tecnología que permite crear múltiples entornos simulados o recursos dedicados desde un solo sistema de hardware físico, mediante el software llamado "hipervisor" conecta el hardware y permite dividir un sistema en entornos separados, distintos y seguros (máquinas virtuales" (VM)).</w:t>
       </w:r>
     </w:p>
     <w:p/>
@@ -8525,6 +8247,7 @@
         </w:numPr>
       </w:pPr>
       <w:r>
+        <w:lastRenderedPageBreak/>
         <w:t>Reducción de costos por consumo de energía eléctrica.</w:t>
       </w:r>
     </w:p>
@@ -8591,13 +8314,8 @@
         </w:numPr>
       </w:pPr>
       <w:r>
-        <w:t xml:space="preserve">Rápida incorporación de nuevos recursos para los servidores </w:t>
-      </w:r>
-      <w:proofErr w:type="spellStart"/>
-      <w:r>
-        <w:t>virtualizados</w:t>
-      </w:r>
-      <w:proofErr w:type="spellEnd"/>
+        <w:t>Rápida incorporación de nuevos recursos para los servidores virtualizados</w:t>
+      </w:r>
       <w:r>
         <w:t>.</w:t>
       </w:r>
@@ -8652,15 +8370,7 @@
         </w:numPr>
       </w:pPr>
       <w:r>
-        <w:t xml:space="preserve">Problemas de compatibilidad con los dispositivos Hardware </w:t>
-      </w:r>
-      <w:proofErr w:type="spellStart"/>
-      <w:r>
-        <w:t>virtualizados</w:t>
-      </w:r>
-      <w:proofErr w:type="spellEnd"/>
-      <w:r>
-        <w:t xml:space="preserve">. </w:t>
+        <w:t xml:space="preserve">Problemas de compatibilidad con los dispositivos Hardware virtualizados. </w:t>
       </w:r>
     </w:p>
     <w:p/>
@@ -8673,7 +8383,7 @@
           <w:lang w:val="es-CO"/>
         </w:rPr>
       </w:pPr>
-      <w:bookmarkStart w:id="27" w:name="_Toc534503153"/>
+      <w:bookmarkStart w:id="26" w:name="_Toc534503153"/>
       <w:r>
         <w:rPr>
           <w:lang w:val="es-CO"/>
@@ -8686,7 +8396,7 @@
         </w:rPr>
         <w:t>Servicios</w:t>
       </w:r>
-      <w:bookmarkEnd w:id="27"/>
+      <w:bookmarkEnd w:id="26"/>
     </w:p>
     <w:p>
       <w:pPr>
@@ -8795,25 +8505,7 @@
           <w:szCs w:val="21"/>
           <w:shd w:val="clear" w:color="auto" w:fill="FFFFFF"/>
         </w:rPr>
-        <w:t xml:space="preserve"> sobre </w:t>
-      </w:r>
-      <w:proofErr w:type="gramStart"/>
-      <w:r>
-        <w:rPr>
-          <w:sz w:val="21"/>
-          <w:szCs w:val="21"/>
-          <w:shd w:val="clear" w:color="auto" w:fill="FFFFFF"/>
-        </w:rPr>
-        <w:t>un servidores</w:t>
-      </w:r>
-      <w:proofErr w:type="gramEnd"/>
-      <w:r>
-        <w:rPr>
-          <w:sz w:val="21"/>
-          <w:szCs w:val="21"/>
-          <w:shd w:val="clear" w:color="auto" w:fill="FFFFFF"/>
-        </w:rPr>
-        <w:t xml:space="preserve">: </w:t>
+        <w:t xml:space="preserve"> sobre un servidores: </w:t>
       </w:r>
     </w:p>
     <w:p>
@@ -8824,24 +8516,11 @@
           <w:numId w:val="27"/>
         </w:numPr>
       </w:pPr>
-      <w:proofErr w:type="spellStart"/>
-      <w:r>
-        <w:t>System</w:t>
-      </w:r>
-      <w:proofErr w:type="spellEnd"/>
-      <w:r>
-        <w:t xml:space="preserve"> x3550 M5 Rack Server</w:t>
-      </w:r>
-      <w:r>
-        <w:t xml:space="preserve"> con procesadores Intel® </w:t>
-      </w:r>
-      <w:proofErr w:type="spellStart"/>
-      <w:r>
-        <w:t>Xeon</w:t>
-      </w:r>
-      <w:proofErr w:type="spellEnd"/>
-      <w:r>
-        <w:t>® E5-2600 v3 Series</w:t>
+      <w:r>
+        <w:t>System x3550 M5 Rack Server</w:t>
+      </w:r>
+      <w:r>
+        <w:t xml:space="preserve"> con procesadores Intel® Xeon® E5-2600 v3 Series</w:t>
       </w:r>
     </w:p>
     <w:p>
@@ -8852,22 +8531,8 @@
           <w:numId w:val="27"/>
         </w:numPr>
       </w:pPr>
-      <w:proofErr w:type="spellStart"/>
-      <w:r>
-        <w:lastRenderedPageBreak/>
-        <w:t>System</w:t>
-      </w:r>
-      <w:proofErr w:type="spellEnd"/>
-      <w:r>
-        <w:t xml:space="preserve"> x3650 M5 Rack Server con procesadores Intel® </w:t>
-      </w:r>
-      <w:proofErr w:type="spellStart"/>
-      <w:r>
-        <w:t>Xeon</w:t>
-      </w:r>
-      <w:proofErr w:type="spellEnd"/>
-      <w:r>
-        <w:t>® E5-2600 v3</w:t>
+      <w:r>
+        <w:t>System x3650 M5 Rack Server con procesadores Intel® Xeon® E5-2600 v3</w:t>
       </w:r>
     </w:p>
     <w:p>
@@ -9320,35 +8985,7 @@
         <w:rPr>
           <w:lang w:val="es-CO"/>
         </w:rPr>
-        <w:t xml:space="preserve">Los servidores de contingencia estarán ubicados en Montevideo en el </w:t>
-      </w:r>
-      <w:proofErr w:type="spellStart"/>
-      <w:r>
-        <w:rPr>
-          <w:lang w:val="es-CO"/>
-        </w:rPr>
-        <w:t>Datacenter</w:t>
-      </w:r>
-      <w:proofErr w:type="spellEnd"/>
-      <w:r>
-        <w:rPr>
-          <w:lang w:val="es-CO"/>
-        </w:rPr>
-        <w:t xml:space="preserve"> de </w:t>
-      </w:r>
-      <w:proofErr w:type="spellStart"/>
-      <w:r>
-        <w:rPr>
-          <w:lang w:val="es-CO"/>
-        </w:rPr>
-        <w:t>Antel</w:t>
-      </w:r>
-      <w:proofErr w:type="spellEnd"/>
-      <w:r>
-        <w:rPr>
-          <w:lang w:val="es-CO"/>
-        </w:rPr>
-        <w:t>.</w:t>
+        <w:t>Los servidores de contingencia estarán ubicados en Montevideo en el Datacenter de Antel.</w:t>
       </w:r>
     </w:p>
     <w:p>
@@ -9903,6 +9540,7 @@
               <w:pStyle w:val="Sinespaciado"/>
             </w:pPr>
             <w:r>
+              <w:lastRenderedPageBreak/>
               <w:t>NOMBRE</w:t>
             </w:r>
           </w:p>
@@ -10389,30 +10027,8 @@
         <w:rPr>
           <w:lang w:val="es-CO"/>
         </w:rPr>
-        <w:t xml:space="preserve">darios, este se encuentra en el </w:t>
-      </w:r>
-      <w:proofErr w:type="spellStart"/>
-      <w:r>
-        <w:rPr>
-          <w:lang w:val="es-CO"/>
-        </w:rPr>
-        <w:t>Datacenter</w:t>
-      </w:r>
-      <w:proofErr w:type="spellEnd"/>
-      <w:r>
-        <w:rPr>
-          <w:lang w:val="es-CO"/>
-        </w:rPr>
-        <w:t xml:space="preserve"> de </w:t>
-      </w:r>
-      <w:proofErr w:type="spellStart"/>
-      <w:r>
-        <w:rPr>
-          <w:lang w:val="es-CO"/>
-        </w:rPr>
-        <w:t>Antel</w:t>
-      </w:r>
-      <w:proofErr w:type="spellEnd"/>
+        <w:t>darios, este se encuentra en el Datacenter de Antel</w:t>
+      </w:r>
     </w:p>
     <w:p>
       <w:pPr>
@@ -10978,11 +10594,11 @@
       <w:r>
         <w:br/>
       </w:r>
-      <w:bookmarkStart w:id="28" w:name="_Toc534503154"/>
+      <w:bookmarkStart w:id="27" w:name="_Toc534503154"/>
       <w:r>
         <w:t>¿Qué es el Análisis FODA?</w:t>
       </w:r>
-      <w:bookmarkEnd w:id="28"/>
+      <w:bookmarkEnd w:id="27"/>
     </w:p>
     <w:p>
       <w:pPr>
@@ -11095,6 +10711,7 @@
     </w:p>
     <w:p>
       <w:r>
+        <w:lastRenderedPageBreak/>
         <w:t>Debilidades: en esté cuadrante debemos de añadir lo que es perjudicial o los factores que pueden ser desfavorables para nuestro objetivo.</w:t>
       </w:r>
     </w:p>
@@ -11170,10 +10787,13 @@
       </w:r>
     </w:p>
     <w:p/>
-    <w:p/>
+    <w:p>
+      <w:bookmarkStart w:id="28" w:name="_GoBack"/>
+      <w:bookmarkEnd w:id="28"/>
+    </w:p>
     <w:sectPr>
-      <w:headerReference w:type="default" r:id="rId14"/>
-      <w:footerReference w:type="default" r:id="rId15"/>
+      <w:headerReference w:type="default" r:id="rId18"/>
+      <w:footerReference w:type="default" r:id="rId19"/>
       <w:pgSz w:w="11906" w:h="16838" w:code="9"/>
       <w:pgMar w:top="1134" w:right="1134" w:bottom="567" w:left="1134" w:header="709" w:footer="193" w:gutter="0"/>
       <w:cols w:space="708"/>
@@ -11185,7 +10805,7 @@
 </file>
 
 <file path=word/comments.xml><?xml version="1.0" encoding="utf-8"?>
-<w:comments xmlns:wpc="http://schemas.microsoft.com/office/word/2010/wordprocessingCanvas" xmlns:mc="http://schemas.openxmlformats.org/markup-compatibility/2006" xmlns:o="urn:schemas-microsoft-com:office:office" xmlns:r="http://schemas.openxmlformats.org/officeDocument/2006/relationships" xmlns:m="http://schemas.openxmlformats.org/officeDocument/2006/math" xmlns:v="urn:schemas-microsoft-com:vml" xmlns:wp14="http://schemas.microsoft.com/office/word/2010/wordprocessingDrawing" xmlns:wp="http://schemas.openxmlformats.org/drawingml/2006/wordprocessingDrawing" xmlns:w10="urn:schemas-microsoft-com:office:word" xmlns:w="http://schemas.openxmlformats.org/wordprocessingml/2006/main" xmlns:w14="http://schemas.microsoft.com/office/word/2010/wordml" xmlns:w15="http://schemas.microsoft.com/office/word/2012/wordml" xmlns:wpg="http://schemas.microsoft.com/office/word/2010/wordprocessingGroup" xmlns:wpi="http://schemas.microsoft.com/office/word/2010/wordprocessingInk" xmlns:wne="http://schemas.microsoft.com/office/word/2006/wordml" xmlns:wps="http://schemas.microsoft.com/office/word/2010/wordprocessingShape" mc:Ignorable="w14 w15 wp14">
+<w:comments xmlns:wpc="http://schemas.microsoft.com/office/word/2010/wordprocessingCanvas" xmlns:cx="http://schemas.microsoft.com/office/drawing/2014/chartex" xmlns:cx1="http://schemas.microsoft.com/office/drawing/2015/9/8/chartex" xmlns:mc="http://schemas.openxmlformats.org/markup-compatibility/2006" xmlns:o="urn:schemas-microsoft-com:office:office" xmlns:r="http://schemas.openxmlformats.org/officeDocument/2006/relationships" xmlns:m="http://schemas.openxmlformats.org/officeDocument/2006/math" xmlns:v="urn:schemas-microsoft-com:vml" xmlns:wp14="http://schemas.microsoft.com/office/word/2010/wordprocessingDrawing" xmlns:wp="http://schemas.openxmlformats.org/drawingml/2006/wordprocessingDrawing" xmlns:w10="urn:schemas-microsoft-com:office:word" xmlns:w="http://schemas.openxmlformats.org/wordprocessingml/2006/main" xmlns:w14="http://schemas.microsoft.com/office/word/2010/wordml" xmlns:w15="http://schemas.microsoft.com/office/word/2012/wordml" xmlns:w16se="http://schemas.microsoft.com/office/word/2015/wordml/symex" xmlns:wpg="http://schemas.microsoft.com/office/word/2010/wordprocessingGroup" xmlns:wpi="http://schemas.microsoft.com/office/word/2010/wordprocessingInk" xmlns:wne="http://schemas.microsoft.com/office/word/2006/wordml" xmlns:wps="http://schemas.microsoft.com/office/word/2010/wordprocessingShape" mc:Ignorable="w14 w15 w16se wp14">
   <w:comment w:id="16" w:author="emiliano silva" w:date="2019-01-12T19:12:00Z" w:initials="es">
     <w:p>
       <w:pPr>
@@ -11222,14 +10842,14 @@
 </file>
 
 <file path=word/commentsExtended.xml><?xml version="1.0" encoding="utf-8"?>
-<w15:commentsEx xmlns:wpc="http://schemas.microsoft.com/office/word/2010/wordprocessingCanvas" xmlns:mc="http://schemas.openxmlformats.org/markup-compatibility/2006" xmlns:o="urn:schemas-microsoft-com:office:office" xmlns:r="http://schemas.openxmlformats.org/officeDocument/2006/relationships" xmlns:m="http://schemas.openxmlformats.org/officeDocument/2006/math" xmlns:v="urn:schemas-microsoft-com:vml" xmlns:wp14="http://schemas.microsoft.com/office/word/2010/wordprocessingDrawing" xmlns:wp="http://schemas.openxmlformats.org/drawingml/2006/wordprocessingDrawing" xmlns:w10="urn:schemas-microsoft-com:office:word" xmlns:w="http://schemas.openxmlformats.org/wordprocessingml/2006/main" xmlns:w14="http://schemas.microsoft.com/office/word/2010/wordml" xmlns:w15="http://schemas.microsoft.com/office/word/2012/wordml" xmlns:wpg="http://schemas.microsoft.com/office/word/2010/wordprocessingGroup" xmlns:wpi="http://schemas.microsoft.com/office/word/2010/wordprocessingInk" xmlns:wne="http://schemas.microsoft.com/office/word/2006/wordml" xmlns:wps="http://schemas.microsoft.com/office/word/2010/wordprocessingShape" mc:Ignorable="w14 w15 wp14">
+<w15:commentsEx xmlns:wpc="http://schemas.microsoft.com/office/word/2010/wordprocessingCanvas" xmlns:cx="http://schemas.microsoft.com/office/drawing/2014/chartex" xmlns:cx1="http://schemas.microsoft.com/office/drawing/2015/9/8/chartex" xmlns:mc="http://schemas.openxmlformats.org/markup-compatibility/2006" xmlns:o="urn:schemas-microsoft-com:office:office" xmlns:r="http://schemas.openxmlformats.org/officeDocument/2006/relationships" xmlns:m="http://schemas.openxmlformats.org/officeDocument/2006/math" xmlns:v="urn:schemas-microsoft-com:vml" xmlns:wp14="http://schemas.microsoft.com/office/word/2010/wordprocessingDrawing" xmlns:wp="http://schemas.openxmlformats.org/drawingml/2006/wordprocessingDrawing" xmlns:w10="urn:schemas-microsoft-com:office:word" xmlns:w="http://schemas.openxmlformats.org/wordprocessingml/2006/main" xmlns:w14="http://schemas.microsoft.com/office/word/2010/wordml" xmlns:w15="http://schemas.microsoft.com/office/word/2012/wordml" xmlns:w16se="http://schemas.microsoft.com/office/word/2015/wordml/symex" xmlns:wpg="http://schemas.microsoft.com/office/word/2010/wordprocessingGroup" xmlns:wpi="http://schemas.microsoft.com/office/word/2010/wordprocessingInk" xmlns:wne="http://schemas.microsoft.com/office/word/2006/wordml" xmlns:wps="http://schemas.microsoft.com/office/word/2010/wordprocessingShape" mc:Ignorable="w14 w15 w16se wp14">
   <w15:commentEx w15:paraId="150461BB" w15:done="0"/>
   <w15:commentEx w15:paraId="29201497" w15:done="0"/>
 </w15:commentsEx>
 </file>
 
 <file path=word/endnotes.xml><?xml version="1.0" encoding="utf-8"?>
-<w:endnotes xmlns:wpc="http://schemas.microsoft.com/office/word/2010/wordprocessingCanvas" xmlns:mc="http://schemas.openxmlformats.org/markup-compatibility/2006" xmlns:o="urn:schemas-microsoft-com:office:office" xmlns:r="http://schemas.openxmlformats.org/officeDocument/2006/relationships" xmlns:m="http://schemas.openxmlformats.org/officeDocument/2006/math" xmlns:v="urn:schemas-microsoft-com:vml" xmlns:wp14="http://schemas.microsoft.com/office/word/2010/wordprocessingDrawing" xmlns:wp="http://schemas.openxmlformats.org/drawingml/2006/wordprocessingDrawing" xmlns:w10="urn:schemas-microsoft-com:office:word" xmlns:w="http://schemas.openxmlformats.org/wordprocessingml/2006/main" xmlns:w14="http://schemas.microsoft.com/office/word/2010/wordml" xmlns:w15="http://schemas.microsoft.com/office/word/2012/wordml" xmlns:wpg="http://schemas.microsoft.com/office/word/2010/wordprocessingGroup" xmlns:wpi="http://schemas.microsoft.com/office/word/2010/wordprocessingInk" xmlns:wne="http://schemas.microsoft.com/office/word/2006/wordml" xmlns:wps="http://schemas.microsoft.com/office/word/2010/wordprocessingShape" mc:Ignorable="w14 w15 wp14">
+<w:endnotes xmlns:wpc="http://schemas.microsoft.com/office/word/2010/wordprocessingCanvas" xmlns:cx="http://schemas.microsoft.com/office/drawing/2014/chartex" xmlns:cx1="http://schemas.microsoft.com/office/drawing/2015/9/8/chartex" xmlns:mc="http://schemas.openxmlformats.org/markup-compatibility/2006" xmlns:o="urn:schemas-microsoft-com:office:office" xmlns:r="http://schemas.openxmlformats.org/officeDocument/2006/relationships" xmlns:m="http://schemas.openxmlformats.org/officeDocument/2006/math" xmlns:v="urn:schemas-microsoft-com:vml" xmlns:wp14="http://schemas.microsoft.com/office/word/2010/wordprocessingDrawing" xmlns:wp="http://schemas.openxmlformats.org/drawingml/2006/wordprocessingDrawing" xmlns:w10="urn:schemas-microsoft-com:office:word" xmlns:w="http://schemas.openxmlformats.org/wordprocessingml/2006/main" xmlns:w14="http://schemas.microsoft.com/office/word/2010/wordml" xmlns:w15="http://schemas.microsoft.com/office/word/2012/wordml" xmlns:w16se="http://schemas.microsoft.com/office/word/2015/wordml/symex" xmlns:wpg="http://schemas.microsoft.com/office/word/2010/wordprocessingGroup" xmlns:wpi="http://schemas.microsoft.com/office/word/2010/wordprocessingInk" xmlns:wne="http://schemas.microsoft.com/office/word/2006/wordml" xmlns:wps="http://schemas.microsoft.com/office/word/2010/wordprocessingShape" mc:Ignorable="w14 w15 w16se wp14">
   <w:endnote w:type="separator" w:id="-1">
     <w:p>
       <w:r>
@@ -11248,7 +10868,7 @@
 </file>
 
 <file path=word/footer1.xml><?xml version="1.0" encoding="utf-8"?>
-<w:ftr xmlns:wpc="http://schemas.microsoft.com/office/word/2010/wordprocessingCanvas" xmlns:mc="http://schemas.openxmlformats.org/markup-compatibility/2006" xmlns:o="urn:schemas-microsoft-com:office:office" xmlns:r="http://schemas.openxmlformats.org/officeDocument/2006/relationships" xmlns:m="http://schemas.openxmlformats.org/officeDocument/2006/math" xmlns:v="urn:schemas-microsoft-com:vml" xmlns:wp14="http://schemas.microsoft.com/office/word/2010/wordprocessingDrawing" xmlns:wp="http://schemas.openxmlformats.org/drawingml/2006/wordprocessingDrawing" xmlns:w10="urn:schemas-microsoft-com:office:word" xmlns:w="http://schemas.openxmlformats.org/wordprocessingml/2006/main" xmlns:w14="http://schemas.microsoft.com/office/word/2010/wordml" xmlns:w15="http://schemas.microsoft.com/office/word/2012/wordml" xmlns:wpg="http://schemas.microsoft.com/office/word/2010/wordprocessingGroup" xmlns:wpi="http://schemas.microsoft.com/office/word/2010/wordprocessingInk" xmlns:wne="http://schemas.microsoft.com/office/word/2006/wordml" xmlns:wps="http://schemas.microsoft.com/office/word/2010/wordprocessingShape" mc:Ignorable="w14 w15 wp14">
+<w:ftr xmlns:wpc="http://schemas.microsoft.com/office/word/2010/wordprocessingCanvas" xmlns:cx="http://schemas.microsoft.com/office/drawing/2014/chartex" xmlns:cx1="http://schemas.microsoft.com/office/drawing/2015/9/8/chartex" xmlns:mc="http://schemas.openxmlformats.org/markup-compatibility/2006" xmlns:o="urn:schemas-microsoft-com:office:office" xmlns:r="http://schemas.openxmlformats.org/officeDocument/2006/relationships" xmlns:m="http://schemas.openxmlformats.org/officeDocument/2006/math" xmlns:v="urn:schemas-microsoft-com:vml" xmlns:wp14="http://schemas.microsoft.com/office/word/2010/wordprocessingDrawing" xmlns:wp="http://schemas.openxmlformats.org/drawingml/2006/wordprocessingDrawing" xmlns:w10="urn:schemas-microsoft-com:office:word" xmlns:w="http://schemas.openxmlformats.org/wordprocessingml/2006/main" xmlns:w14="http://schemas.microsoft.com/office/word/2010/wordml" xmlns:w15="http://schemas.microsoft.com/office/word/2012/wordml" xmlns:w16se="http://schemas.microsoft.com/office/word/2015/wordml/symex" xmlns:wpg="http://schemas.microsoft.com/office/word/2010/wordprocessingGroup" xmlns:wpi="http://schemas.microsoft.com/office/word/2010/wordprocessingInk" xmlns:wne="http://schemas.microsoft.com/office/word/2006/wordml" xmlns:wps="http://schemas.microsoft.com/office/word/2010/wordprocessingShape" mc:Ignorable="w14 w15 w16se wp14">
   <w:p>
     <w:pPr>
       <w:pStyle w:val="Piedepgina"/>
@@ -11290,7 +10910,7 @@
           <w:r>
             <w:rPr>
               <w:noProof/>
-              <w:lang w:eastAsia="es-UY"/>
+              <w:lang w:val="en-US"/>
             </w:rPr>
             <w:drawing>
               <wp:inline distT="0" distB="0" distL="0" distR="0" wp14:anchorId="382A86CC" wp14:editId="52820784">
@@ -11363,7 +10983,7 @@
             <w:rPr>
               <w:noProof/>
             </w:rPr>
-            <w:t>14</w:t>
+            <w:t>2</w:t>
           </w:r>
           <w:r>
             <w:fldChar w:fldCharType="end"/>
@@ -11384,7 +11004,7 @@
             <w:rPr>
               <w:noProof/>
             </w:rPr>
-            <w:t>14</w:t>
+            <w:t>16</w:t>
           </w:r>
           <w:r>
             <w:fldChar w:fldCharType="end"/>
@@ -11402,7 +11022,7 @@
 </file>
 
 <file path=word/footnotes.xml><?xml version="1.0" encoding="utf-8"?>
-<w:footnotes xmlns:wpc="http://schemas.microsoft.com/office/word/2010/wordprocessingCanvas" xmlns:mc="http://schemas.openxmlformats.org/markup-compatibility/2006" xmlns:o="urn:schemas-microsoft-com:office:office" xmlns:r="http://schemas.openxmlformats.org/officeDocument/2006/relationships" xmlns:m="http://schemas.openxmlformats.org/officeDocument/2006/math" xmlns:v="urn:schemas-microsoft-com:vml" xmlns:wp14="http://schemas.microsoft.com/office/word/2010/wordprocessingDrawing" xmlns:wp="http://schemas.openxmlformats.org/drawingml/2006/wordprocessingDrawing" xmlns:w10="urn:schemas-microsoft-com:office:word" xmlns:w="http://schemas.openxmlformats.org/wordprocessingml/2006/main" xmlns:w14="http://schemas.microsoft.com/office/word/2010/wordml" xmlns:w15="http://schemas.microsoft.com/office/word/2012/wordml" xmlns:wpg="http://schemas.microsoft.com/office/word/2010/wordprocessingGroup" xmlns:wpi="http://schemas.microsoft.com/office/word/2010/wordprocessingInk" xmlns:wne="http://schemas.microsoft.com/office/word/2006/wordml" xmlns:wps="http://schemas.microsoft.com/office/word/2010/wordprocessingShape" mc:Ignorable="w14 w15 wp14">
+<w:footnotes xmlns:wpc="http://schemas.microsoft.com/office/word/2010/wordprocessingCanvas" xmlns:cx="http://schemas.microsoft.com/office/drawing/2014/chartex" xmlns:cx1="http://schemas.microsoft.com/office/drawing/2015/9/8/chartex" xmlns:mc="http://schemas.openxmlformats.org/markup-compatibility/2006" xmlns:o="urn:schemas-microsoft-com:office:office" xmlns:r="http://schemas.openxmlformats.org/officeDocument/2006/relationships" xmlns:m="http://schemas.openxmlformats.org/officeDocument/2006/math" xmlns:v="urn:schemas-microsoft-com:vml" xmlns:wp14="http://schemas.microsoft.com/office/word/2010/wordprocessingDrawing" xmlns:wp="http://schemas.openxmlformats.org/drawingml/2006/wordprocessingDrawing" xmlns:w10="urn:schemas-microsoft-com:office:word" xmlns:w="http://schemas.openxmlformats.org/wordprocessingml/2006/main" xmlns:w14="http://schemas.microsoft.com/office/word/2010/wordml" xmlns:w15="http://schemas.microsoft.com/office/word/2012/wordml" xmlns:w16se="http://schemas.microsoft.com/office/word/2015/wordml/symex" xmlns:wpg="http://schemas.microsoft.com/office/word/2010/wordprocessingGroup" xmlns:wpi="http://schemas.microsoft.com/office/word/2010/wordprocessingInk" xmlns:wne="http://schemas.microsoft.com/office/word/2006/wordml" xmlns:wps="http://schemas.microsoft.com/office/word/2010/wordprocessingShape" mc:Ignorable="w14 w15 w16se wp14">
   <w:footnote w:type="separator" w:id="-1">
     <w:p>
       <w:r>
@@ -11421,7 +11041,7 @@
 </file>
 
 <file path=word/header1.xml><?xml version="1.0" encoding="utf-8"?>
-<w:hdr xmlns:wpc="http://schemas.microsoft.com/office/word/2010/wordprocessingCanvas" xmlns:mc="http://schemas.openxmlformats.org/markup-compatibility/2006" xmlns:o="urn:schemas-microsoft-com:office:office" xmlns:r="http://schemas.openxmlformats.org/officeDocument/2006/relationships" xmlns:m="http://schemas.openxmlformats.org/officeDocument/2006/math" xmlns:v="urn:schemas-microsoft-com:vml" xmlns:wp14="http://schemas.microsoft.com/office/word/2010/wordprocessingDrawing" xmlns:wp="http://schemas.openxmlformats.org/drawingml/2006/wordprocessingDrawing" xmlns:w10="urn:schemas-microsoft-com:office:word" xmlns:w="http://schemas.openxmlformats.org/wordprocessingml/2006/main" xmlns:w14="http://schemas.microsoft.com/office/word/2010/wordml" xmlns:w15="http://schemas.microsoft.com/office/word/2012/wordml" xmlns:wpg="http://schemas.microsoft.com/office/word/2010/wordprocessingGroup" xmlns:wpi="http://schemas.microsoft.com/office/word/2010/wordprocessingInk" xmlns:wne="http://schemas.microsoft.com/office/word/2006/wordml" xmlns:wps="http://schemas.microsoft.com/office/word/2010/wordprocessingShape" mc:Ignorable="w14 w15 wp14">
+<w:hdr xmlns:wpc="http://schemas.microsoft.com/office/word/2010/wordprocessingCanvas" xmlns:cx="http://schemas.microsoft.com/office/drawing/2014/chartex" xmlns:cx1="http://schemas.microsoft.com/office/drawing/2015/9/8/chartex" xmlns:mc="http://schemas.openxmlformats.org/markup-compatibility/2006" xmlns:o="urn:schemas-microsoft-com:office:office" xmlns:r="http://schemas.openxmlformats.org/officeDocument/2006/relationships" xmlns:m="http://schemas.openxmlformats.org/officeDocument/2006/math" xmlns:v="urn:schemas-microsoft-com:vml" xmlns:wp14="http://schemas.microsoft.com/office/word/2010/wordprocessingDrawing" xmlns:wp="http://schemas.openxmlformats.org/drawingml/2006/wordprocessingDrawing" xmlns:w10="urn:schemas-microsoft-com:office:word" xmlns:w="http://schemas.openxmlformats.org/wordprocessingml/2006/main" xmlns:w14="http://schemas.microsoft.com/office/word/2010/wordml" xmlns:w15="http://schemas.microsoft.com/office/word/2012/wordml" xmlns:w16se="http://schemas.microsoft.com/office/word/2015/wordml/symex" xmlns:wpg="http://schemas.microsoft.com/office/word/2010/wordprocessingGroup" xmlns:wpi="http://schemas.microsoft.com/office/word/2010/wordprocessingInk" xmlns:wne="http://schemas.microsoft.com/office/word/2006/wordml" xmlns:wps="http://schemas.microsoft.com/office/word/2010/wordprocessingShape" mc:Ignorable="w14 w15 w16se wp14">
   <w:p>
     <w:pPr>
       <w:pStyle w:val="Encabezado"/>
@@ -11429,7 +11049,7 @@
     <w:r>
       <w:rPr>
         <w:noProof/>
-        <w:lang w:eastAsia="es-UY"/>
+        <w:lang w:val="en-US"/>
       </w:rPr>
       <w:drawing>
         <wp:inline distT="0" distB="0" distL="0" distR="0" wp14:anchorId="679D6784" wp14:editId="1C991796">
@@ -11472,8 +11092,8 @@
 </file>
 
 <file path=word/numbering.xml><?xml version="1.0" encoding="utf-8"?>
-<w:numbering xmlns:wpc="http://schemas.microsoft.com/office/word/2010/wordprocessingCanvas" xmlns:mc="http://schemas.openxmlformats.org/markup-compatibility/2006" xmlns:o="urn:schemas-microsoft-com:office:office" xmlns:r="http://schemas.openxmlformats.org/officeDocument/2006/relationships" xmlns:m="http://schemas.openxmlformats.org/officeDocument/2006/math" xmlns:v="urn:schemas-microsoft-com:vml" xmlns:wp14="http://schemas.microsoft.com/office/word/2010/wordprocessingDrawing" xmlns:wp="http://schemas.openxmlformats.org/drawingml/2006/wordprocessingDrawing" xmlns:w10="urn:schemas-microsoft-com:office:word" xmlns:w="http://schemas.openxmlformats.org/wordprocessingml/2006/main" xmlns:w14="http://schemas.microsoft.com/office/word/2010/wordml" xmlns:w15="http://schemas.microsoft.com/office/word/2012/wordml" xmlns:wpg="http://schemas.microsoft.com/office/word/2010/wordprocessingGroup" xmlns:wpi="http://schemas.microsoft.com/office/word/2010/wordprocessingInk" xmlns:wne="http://schemas.microsoft.com/office/word/2006/wordml" xmlns:wps="http://schemas.microsoft.com/office/word/2010/wordprocessingShape" mc:Ignorable="w14 w15 wp14">
-  <w:abstractNum w:abstractNumId="0">
+<w:numbering xmlns:wpc="http://schemas.microsoft.com/office/word/2010/wordprocessingCanvas" xmlns:cx="http://schemas.microsoft.com/office/drawing/2014/chartex" xmlns:cx1="http://schemas.microsoft.com/office/drawing/2015/9/8/chartex" xmlns:mc="http://schemas.openxmlformats.org/markup-compatibility/2006" xmlns:o="urn:schemas-microsoft-com:office:office" xmlns:r="http://schemas.openxmlformats.org/officeDocument/2006/relationships" xmlns:m="http://schemas.openxmlformats.org/officeDocument/2006/math" xmlns:v="urn:schemas-microsoft-com:vml" xmlns:wp14="http://schemas.microsoft.com/office/word/2010/wordprocessingDrawing" xmlns:wp="http://schemas.openxmlformats.org/drawingml/2006/wordprocessingDrawing" xmlns:w10="urn:schemas-microsoft-com:office:word" xmlns:w="http://schemas.openxmlformats.org/wordprocessingml/2006/main" xmlns:w14="http://schemas.microsoft.com/office/word/2010/wordml" xmlns:w15="http://schemas.microsoft.com/office/word/2012/wordml" xmlns:w16se="http://schemas.microsoft.com/office/word/2015/wordml/symex" xmlns:wpg="http://schemas.microsoft.com/office/word/2010/wordprocessingGroup" xmlns:wpi="http://schemas.microsoft.com/office/word/2010/wordprocessingInk" xmlns:wne="http://schemas.microsoft.com/office/word/2006/wordml" xmlns:wps="http://schemas.microsoft.com/office/word/2010/wordprocessingShape" mc:Ignorable="w14 w15 w16se wp14">
+  <w:abstractNum w:abstractNumId="0" w15:restartNumberingAfterBreak="0">
     <w:nsid w:val="0BD05915"/>
     <w:multiLevelType w:val="hybridMultilevel"/>
     <w:tmpl w:val="8B46A342"/>
@@ -11586,7 +11206,7 @@
       </w:rPr>
     </w:lvl>
   </w:abstractNum>
-  <w:abstractNum w:abstractNumId="1">
+  <w:abstractNum w:abstractNumId="1" w15:restartNumberingAfterBreak="0">
     <w:nsid w:val="0C22384F"/>
     <w:multiLevelType w:val="hybridMultilevel"/>
     <w:tmpl w:val="DFF42508"/>
@@ -11699,7 +11319,7 @@
       </w:rPr>
     </w:lvl>
   </w:abstractNum>
-  <w:abstractNum w:abstractNumId="2">
+  <w:abstractNum w:abstractNumId="2" w15:restartNumberingAfterBreak="0">
     <w:nsid w:val="0C9B4E3D"/>
     <w:multiLevelType w:val="multilevel"/>
     <w:tmpl w:val="86D412A8"/>
@@ -11848,7 +11468,7 @@
       </w:rPr>
     </w:lvl>
   </w:abstractNum>
-  <w:abstractNum w:abstractNumId="3">
+  <w:abstractNum w:abstractNumId="3" w15:restartNumberingAfterBreak="0">
     <w:nsid w:val="0E6144B6"/>
     <w:multiLevelType w:val="multilevel"/>
     <w:tmpl w:val="6712B6AE"/>
@@ -11997,7 +11617,7 @@
       </w:rPr>
     </w:lvl>
   </w:abstractNum>
-  <w:abstractNum w:abstractNumId="4">
+  <w:abstractNum w:abstractNumId="4" w15:restartNumberingAfterBreak="0">
     <w:nsid w:val="0F0A1D43"/>
     <w:multiLevelType w:val="multilevel"/>
     <w:tmpl w:val="A5D0AEC4"/>
@@ -12146,7 +11766,7 @@
       </w:rPr>
     </w:lvl>
   </w:abstractNum>
-  <w:abstractNum w:abstractNumId="5">
+  <w:abstractNum w:abstractNumId="5" w15:restartNumberingAfterBreak="0">
     <w:nsid w:val="13304F3B"/>
     <w:multiLevelType w:val="multilevel"/>
     <w:tmpl w:val="A120EA94"/>
@@ -12295,7 +11915,7 @@
       </w:rPr>
     </w:lvl>
   </w:abstractNum>
-  <w:abstractNum w:abstractNumId="6">
+  <w:abstractNum w:abstractNumId="6" w15:restartNumberingAfterBreak="0">
     <w:nsid w:val="17025122"/>
     <w:multiLevelType w:val="hybridMultilevel"/>
     <w:tmpl w:val="B2C6E394"/>
@@ -12408,7 +12028,7 @@
       </w:rPr>
     </w:lvl>
   </w:abstractNum>
-  <w:abstractNum w:abstractNumId="7">
+  <w:abstractNum w:abstractNumId="7" w15:restartNumberingAfterBreak="0">
     <w:nsid w:val="17D620EB"/>
     <w:multiLevelType w:val="multilevel"/>
     <w:tmpl w:val="1A28DB4E"/>
@@ -12557,7 +12177,7 @@
       </w:rPr>
     </w:lvl>
   </w:abstractNum>
-  <w:abstractNum w:abstractNumId="8">
+  <w:abstractNum w:abstractNumId="8" w15:restartNumberingAfterBreak="0">
     <w:nsid w:val="191D1164"/>
     <w:multiLevelType w:val="hybridMultilevel"/>
     <w:tmpl w:val="FA6EFFA0"/>
@@ -12648,7 +12268,7 @@
       </w:pPr>
     </w:lvl>
   </w:abstractNum>
-  <w:abstractNum w:abstractNumId="9">
+  <w:abstractNum w:abstractNumId="9" w15:restartNumberingAfterBreak="0">
     <w:nsid w:val="1D2F3997"/>
     <w:multiLevelType w:val="hybridMultilevel"/>
     <w:tmpl w:val="352682CA"/>
@@ -12761,7 +12381,7 @@
       </w:rPr>
     </w:lvl>
   </w:abstractNum>
-  <w:abstractNum w:abstractNumId="10">
+  <w:abstractNum w:abstractNumId="10" w15:restartNumberingAfterBreak="0">
     <w:nsid w:val="20AF0A50"/>
     <w:multiLevelType w:val="hybridMultilevel"/>
     <w:tmpl w:val="8FFC5714"/>
@@ -12874,7 +12494,7 @@
       </w:rPr>
     </w:lvl>
   </w:abstractNum>
-  <w:abstractNum w:abstractNumId="11">
+  <w:abstractNum w:abstractNumId="11" w15:restartNumberingAfterBreak="0">
     <w:nsid w:val="234B2595"/>
     <w:multiLevelType w:val="hybridMultilevel"/>
     <w:tmpl w:val="086A18AC"/>
@@ -12987,7 +12607,7 @@
       </w:rPr>
     </w:lvl>
   </w:abstractNum>
-  <w:abstractNum w:abstractNumId="12">
+  <w:abstractNum w:abstractNumId="12" w15:restartNumberingAfterBreak="0">
     <w:nsid w:val="234C44DB"/>
     <w:multiLevelType w:val="hybridMultilevel"/>
     <w:tmpl w:val="99AC04C0"/>
@@ -13100,7 +12720,7 @@
       </w:rPr>
     </w:lvl>
   </w:abstractNum>
-  <w:abstractNum w:abstractNumId="13">
+  <w:abstractNum w:abstractNumId="13" w15:restartNumberingAfterBreak="0">
     <w:nsid w:val="2E5E7B70"/>
     <w:multiLevelType w:val="multilevel"/>
     <w:tmpl w:val="9636010A"/>
@@ -13249,7 +12869,7 @@
       </w:rPr>
     </w:lvl>
   </w:abstractNum>
-  <w:abstractNum w:abstractNumId="14">
+  <w:abstractNum w:abstractNumId="14" w15:restartNumberingAfterBreak="0">
     <w:nsid w:val="30A85906"/>
     <w:multiLevelType w:val="multilevel"/>
     <w:tmpl w:val="26C22D12"/>
@@ -13398,7 +13018,7 @@
       </w:rPr>
     </w:lvl>
   </w:abstractNum>
-  <w:abstractNum w:abstractNumId="15">
+  <w:abstractNum w:abstractNumId="15" w15:restartNumberingAfterBreak="0">
     <w:nsid w:val="350C3F9B"/>
     <w:multiLevelType w:val="hybridMultilevel"/>
     <w:tmpl w:val="B276D5D4"/>
@@ -13511,7 +13131,7 @@
       </w:rPr>
     </w:lvl>
   </w:abstractNum>
-  <w:abstractNum w:abstractNumId="16">
+  <w:abstractNum w:abstractNumId="16" w15:restartNumberingAfterBreak="0">
     <w:nsid w:val="36244F65"/>
     <w:multiLevelType w:val="hybridMultilevel"/>
     <w:tmpl w:val="120E140C"/>
@@ -13624,7 +13244,7 @@
       </w:rPr>
     </w:lvl>
   </w:abstractNum>
-  <w:abstractNum w:abstractNumId="17">
+  <w:abstractNum w:abstractNumId="17" w15:restartNumberingAfterBreak="0">
     <w:nsid w:val="362F5CF9"/>
     <w:multiLevelType w:val="multilevel"/>
     <w:tmpl w:val="06869C4E"/>
@@ -13773,7 +13393,7 @@
       </w:rPr>
     </w:lvl>
   </w:abstractNum>
-  <w:abstractNum w:abstractNumId="18">
+  <w:abstractNum w:abstractNumId="18" w15:restartNumberingAfterBreak="0">
     <w:nsid w:val="3A8953F8"/>
     <w:multiLevelType w:val="multilevel"/>
     <w:tmpl w:val="550AF44E"/>
@@ -13922,7 +13542,7 @@
       </w:rPr>
     </w:lvl>
   </w:abstractNum>
-  <w:abstractNum w:abstractNumId="19">
+  <w:abstractNum w:abstractNumId="19" w15:restartNumberingAfterBreak="0">
     <w:nsid w:val="3D0D6286"/>
     <w:multiLevelType w:val="hybridMultilevel"/>
     <w:tmpl w:val="11E85702"/>
@@ -14035,7 +13655,7 @@
       </w:rPr>
     </w:lvl>
   </w:abstractNum>
-  <w:abstractNum w:abstractNumId="20">
+  <w:abstractNum w:abstractNumId="20" w15:restartNumberingAfterBreak="0">
     <w:nsid w:val="4216056D"/>
     <w:multiLevelType w:val="hybridMultilevel"/>
     <w:tmpl w:val="299A6C86"/>
@@ -14128,7 +13748,7 @@
       </w:pPr>
     </w:lvl>
   </w:abstractNum>
-  <w:abstractNum w:abstractNumId="21">
+  <w:abstractNum w:abstractNumId="21" w15:restartNumberingAfterBreak="0">
     <w:nsid w:val="48540D77"/>
     <w:multiLevelType w:val="hybridMultilevel"/>
     <w:tmpl w:val="60BC966A"/>
@@ -14241,7 +13861,7 @@
       </w:rPr>
     </w:lvl>
   </w:abstractNum>
-  <w:abstractNum w:abstractNumId="22">
+  <w:abstractNum w:abstractNumId="22" w15:restartNumberingAfterBreak="0">
     <w:nsid w:val="4C3C5963"/>
     <w:multiLevelType w:val="multilevel"/>
     <w:tmpl w:val="D9ECE772"/>
@@ -14390,7 +14010,7 @@
       </w:rPr>
     </w:lvl>
   </w:abstractNum>
-  <w:abstractNum w:abstractNumId="23">
+  <w:abstractNum w:abstractNumId="23" w15:restartNumberingAfterBreak="0">
     <w:nsid w:val="59735A42"/>
     <w:multiLevelType w:val="hybridMultilevel"/>
     <w:tmpl w:val="A55AD716"/>
@@ -14503,7 +14123,7 @@
       </w:rPr>
     </w:lvl>
   </w:abstractNum>
-  <w:abstractNum w:abstractNumId="24">
+  <w:abstractNum w:abstractNumId="24" w15:restartNumberingAfterBreak="0">
     <w:nsid w:val="5B8A05DF"/>
     <w:multiLevelType w:val="hybridMultilevel"/>
     <w:tmpl w:val="B80A029E"/>
@@ -14616,7 +14236,7 @@
       </w:rPr>
     </w:lvl>
   </w:abstractNum>
-  <w:abstractNum w:abstractNumId="25">
+  <w:abstractNum w:abstractNumId="25" w15:restartNumberingAfterBreak="0">
     <w:nsid w:val="5D857370"/>
     <w:multiLevelType w:val="multilevel"/>
     <w:tmpl w:val="D47C40A2"/>
@@ -14765,7 +14385,7 @@
       </w:rPr>
     </w:lvl>
   </w:abstractNum>
-  <w:abstractNum w:abstractNumId="26">
+  <w:abstractNum w:abstractNumId="26" w15:restartNumberingAfterBreak="0">
     <w:nsid w:val="5EB4602A"/>
     <w:multiLevelType w:val="multilevel"/>
     <w:tmpl w:val="CBB0DBD6"/>
@@ -14914,7 +14534,7 @@
       </w:rPr>
     </w:lvl>
   </w:abstractNum>
-  <w:abstractNum w:abstractNumId="27">
+  <w:abstractNum w:abstractNumId="27" w15:restartNumberingAfterBreak="0">
     <w:nsid w:val="603924B4"/>
     <w:multiLevelType w:val="hybridMultilevel"/>
     <w:tmpl w:val="76EA4F1A"/>
@@ -15027,7 +14647,7 @@
       </w:rPr>
     </w:lvl>
   </w:abstractNum>
-  <w:abstractNum w:abstractNumId="28">
+  <w:abstractNum w:abstractNumId="28" w15:restartNumberingAfterBreak="0">
     <w:nsid w:val="643B0128"/>
     <w:multiLevelType w:val="multilevel"/>
     <w:tmpl w:val="F0102024"/>
@@ -15176,7 +14796,7 @@
       </w:rPr>
     </w:lvl>
   </w:abstractNum>
-  <w:abstractNum w:abstractNumId="29">
+  <w:abstractNum w:abstractNumId="29" w15:restartNumberingAfterBreak="0">
     <w:nsid w:val="689576F4"/>
     <w:multiLevelType w:val="multilevel"/>
     <w:tmpl w:val="862A639E"/>
@@ -15325,7 +14945,7 @@
       </w:rPr>
     </w:lvl>
   </w:abstractNum>
-  <w:abstractNum w:abstractNumId="30">
+  <w:abstractNum w:abstractNumId="30" w15:restartNumberingAfterBreak="0">
     <w:nsid w:val="6A1F79B9"/>
     <w:multiLevelType w:val="multilevel"/>
     <w:tmpl w:val="2594ECB8"/>
@@ -15474,7 +15094,7 @@
       </w:rPr>
     </w:lvl>
   </w:abstractNum>
-  <w:abstractNum w:abstractNumId="31">
+  <w:abstractNum w:abstractNumId="31" w15:restartNumberingAfterBreak="0">
     <w:nsid w:val="6B1436C3"/>
     <w:multiLevelType w:val="hybridMultilevel"/>
     <w:tmpl w:val="2760023C"/>
@@ -15587,7 +15207,7 @@
       </w:rPr>
     </w:lvl>
   </w:abstractNum>
-  <w:abstractNum w:abstractNumId="32">
+  <w:abstractNum w:abstractNumId="32" w15:restartNumberingAfterBreak="0">
     <w:nsid w:val="6F3B6D49"/>
     <w:multiLevelType w:val="hybridMultilevel"/>
     <w:tmpl w:val="B38CA57E"/>
@@ -15700,7 +15320,7 @@
       </w:rPr>
     </w:lvl>
   </w:abstractNum>
-  <w:abstractNum w:abstractNumId="33">
+  <w:abstractNum w:abstractNumId="33" w15:restartNumberingAfterBreak="0">
     <w:nsid w:val="711B7A1A"/>
     <w:multiLevelType w:val="hybridMultilevel"/>
     <w:tmpl w:val="2BEA1484"/>
@@ -15786,7 +15406,7 @@
       </w:pPr>
     </w:lvl>
   </w:abstractNum>
-  <w:abstractNum w:abstractNumId="34">
+  <w:abstractNum w:abstractNumId="34" w15:restartNumberingAfterBreak="0">
     <w:nsid w:val="72FA3035"/>
     <w:multiLevelType w:val="hybridMultilevel"/>
     <w:tmpl w:val="34307C74"/>
@@ -15899,7 +15519,7 @@
       </w:rPr>
     </w:lvl>
   </w:abstractNum>
-  <w:abstractNum w:abstractNumId="35">
+  <w:abstractNum w:abstractNumId="35" w15:restartNumberingAfterBreak="0">
     <w:nsid w:val="795205F7"/>
     <w:multiLevelType w:val="hybridMultilevel"/>
     <w:tmpl w:val="E376D368"/>
@@ -16124,7 +15744,7 @@
 </file>
 
 <file path=word/people.xml><?xml version="1.0" encoding="utf-8"?>
-<w15:people xmlns:wpc="http://schemas.microsoft.com/office/word/2010/wordprocessingCanvas" xmlns:mc="http://schemas.openxmlformats.org/markup-compatibility/2006" xmlns:o="urn:schemas-microsoft-com:office:office" xmlns:r="http://schemas.openxmlformats.org/officeDocument/2006/relationships" xmlns:m="http://schemas.openxmlformats.org/officeDocument/2006/math" xmlns:v="urn:schemas-microsoft-com:vml" xmlns:wp14="http://schemas.microsoft.com/office/word/2010/wordprocessingDrawing" xmlns:wp="http://schemas.openxmlformats.org/drawingml/2006/wordprocessingDrawing" xmlns:w10="urn:schemas-microsoft-com:office:word" xmlns:w="http://schemas.openxmlformats.org/wordprocessingml/2006/main" xmlns:w14="http://schemas.microsoft.com/office/word/2010/wordml" xmlns:w15="http://schemas.microsoft.com/office/word/2012/wordml" xmlns:wpg="http://schemas.microsoft.com/office/word/2010/wordprocessingGroup" xmlns:wpi="http://schemas.microsoft.com/office/word/2010/wordprocessingInk" xmlns:wne="http://schemas.microsoft.com/office/word/2006/wordml" xmlns:wps="http://schemas.microsoft.com/office/word/2010/wordprocessingShape" mc:Ignorable="w14 w15 wp14">
+<w15:people xmlns:wpc="http://schemas.microsoft.com/office/word/2010/wordprocessingCanvas" xmlns:cx="http://schemas.microsoft.com/office/drawing/2014/chartex" xmlns:cx1="http://schemas.microsoft.com/office/drawing/2015/9/8/chartex" xmlns:mc="http://schemas.openxmlformats.org/markup-compatibility/2006" xmlns:o="urn:schemas-microsoft-com:office:office" xmlns:r="http://schemas.openxmlformats.org/officeDocument/2006/relationships" xmlns:m="http://schemas.openxmlformats.org/officeDocument/2006/math" xmlns:v="urn:schemas-microsoft-com:vml" xmlns:wp14="http://schemas.microsoft.com/office/word/2010/wordprocessingDrawing" xmlns:wp="http://schemas.openxmlformats.org/drawingml/2006/wordprocessingDrawing" xmlns:w10="urn:schemas-microsoft-com:office:word" xmlns:w="http://schemas.openxmlformats.org/wordprocessingml/2006/main" xmlns:w14="http://schemas.microsoft.com/office/word/2010/wordml" xmlns:w15="http://schemas.microsoft.com/office/word/2012/wordml" xmlns:w16se="http://schemas.microsoft.com/office/word/2015/wordml/symex" xmlns:wpg="http://schemas.microsoft.com/office/word/2010/wordprocessingGroup" xmlns:wpi="http://schemas.microsoft.com/office/word/2010/wordprocessingInk" xmlns:wne="http://schemas.microsoft.com/office/word/2006/wordml" xmlns:wps="http://schemas.microsoft.com/office/word/2010/wordprocessingShape" mc:Ignorable="w14 w15 w16se wp14">
   <w15:person w15:author="emiliano silva">
     <w15:presenceInfo w15:providerId="None" w15:userId="emiliano silva"/>
   </w15:person>
@@ -16132,7 +15752,7 @@
 </file>
 
 <file path=word/styles.xml><?xml version="1.0" encoding="utf-8"?>
-<w:styles xmlns:mc="http://schemas.openxmlformats.org/markup-compatibility/2006" xmlns:r="http://schemas.openxmlformats.org/officeDocument/2006/relationships" xmlns:w="http://schemas.openxmlformats.org/wordprocessingml/2006/main" xmlns:w14="http://schemas.microsoft.com/office/word/2010/wordml" xmlns:w15="http://schemas.microsoft.com/office/word/2012/wordml" mc:Ignorable="w14 w15">
+<w:styles xmlns:mc="http://schemas.openxmlformats.org/markup-compatibility/2006" xmlns:r="http://schemas.openxmlformats.org/officeDocument/2006/relationships" xmlns:w="http://schemas.openxmlformats.org/wordprocessingml/2006/main" xmlns:w14="http://schemas.microsoft.com/office/word/2010/wordml" xmlns:w15="http://schemas.microsoft.com/office/word/2012/wordml" xmlns:w16se="http://schemas.microsoft.com/office/word/2015/wordml/symex" mc:Ignorable="w14 w15 w16se">
   <w:docDefaults>
     <w:rPrDefault>
       <w:rPr>
@@ -16728,7 +16348,6 @@
       <w:spacing w:after="0" w:line="240" w:lineRule="auto"/>
     </w:pPr>
     <w:tblPr>
-      <w:tblInd w:w="0" w:type="dxa"/>
       <w:tblBorders>
         <w:top w:val="single" w:sz="4" w:space="0" w:color="auto"/>
         <w:left w:val="single" w:sz="4" w:space="0" w:color="auto"/>
@@ -16737,12 +16356,6 @@
         <w:insideH w:val="single" w:sz="4" w:space="0" w:color="auto"/>
         <w:insideV w:val="single" w:sz="4" w:space="0" w:color="auto"/>
       </w:tblBorders>
-      <w:tblCellMar>
-        <w:top w:w="0" w:type="dxa"/>
-        <w:left w:w="108" w:type="dxa"/>
-        <w:bottom w:w="0" w:type="dxa"/>
-        <w:right w:w="108" w:type="dxa"/>
-      </w:tblCellMar>
     </w:tblPr>
   </w:style>
   <w:style w:type="paragraph" w:styleId="Prrafodelista">
@@ -16791,7 +16404,6 @@
     <w:tblPr>
       <w:tblStyleRowBandSize w:val="1"/>
       <w:tblStyleColBandSize w:val="1"/>
-      <w:tblInd w:w="0" w:type="dxa"/>
       <w:tblBorders>
         <w:top w:val="single" w:sz="4" w:space="0" w:color="BFBFBF" w:themeColor="background1" w:themeShade="BF"/>
         <w:left w:val="single" w:sz="4" w:space="0" w:color="BFBFBF" w:themeColor="background1" w:themeShade="BF"/>
@@ -16800,12 +16412,6 @@
         <w:insideH w:val="single" w:sz="4" w:space="0" w:color="BFBFBF" w:themeColor="background1" w:themeShade="BF"/>
         <w:insideV w:val="single" w:sz="4" w:space="0" w:color="BFBFBF" w:themeColor="background1" w:themeShade="BF"/>
       </w:tblBorders>
-      <w:tblCellMar>
-        <w:top w:w="0" w:type="dxa"/>
-        <w:left w:w="108" w:type="dxa"/>
-        <w:bottom w:w="0" w:type="dxa"/>
-        <w:right w:w="108" w:type="dxa"/>
-      </w:tblCellMar>
     </w:tblPr>
     <w:tblStylePr w:type="firstRow">
       <w:rPr>
@@ -16861,7 +16467,6 @@
     <w:tblPr>
       <w:tblStyleRowBandSize w:val="1"/>
       <w:tblStyleColBandSize w:val="1"/>
-      <w:tblInd w:w="0" w:type="dxa"/>
       <w:tblBorders>
         <w:top w:val="single" w:sz="4" w:space="0" w:color="C5E0B3" w:themeColor="accent6" w:themeTint="66"/>
         <w:left w:val="single" w:sz="4" w:space="0" w:color="C5E0B3" w:themeColor="accent6" w:themeTint="66"/>
@@ -16870,12 +16475,6 @@
         <w:insideH w:val="single" w:sz="4" w:space="0" w:color="C5E0B3" w:themeColor="accent6" w:themeTint="66"/>
         <w:insideV w:val="single" w:sz="4" w:space="0" w:color="C5E0B3" w:themeColor="accent6" w:themeTint="66"/>
       </w:tblBorders>
-      <w:tblCellMar>
-        <w:top w:w="0" w:type="dxa"/>
-        <w:left w:w="108" w:type="dxa"/>
-        <w:bottom w:w="0" w:type="dxa"/>
-        <w:right w:w="108" w:type="dxa"/>
-      </w:tblCellMar>
     </w:tblPr>
     <w:tblStylePr w:type="firstRow">
       <w:rPr>
@@ -16925,7 +16524,6 @@
     <w:tblPr>
       <w:tblStyleRowBandSize w:val="1"/>
       <w:tblStyleColBandSize w:val="1"/>
-      <w:tblInd w:w="0" w:type="dxa"/>
       <w:tblBorders>
         <w:top w:val="single" w:sz="4" w:space="0" w:color="F7CAAC" w:themeColor="accent2" w:themeTint="66"/>
         <w:left w:val="single" w:sz="4" w:space="0" w:color="F7CAAC" w:themeColor="accent2" w:themeTint="66"/>
@@ -16934,12 +16532,6 @@
         <w:insideH w:val="single" w:sz="4" w:space="0" w:color="F7CAAC" w:themeColor="accent2" w:themeTint="66"/>
         <w:insideV w:val="single" w:sz="4" w:space="0" w:color="F7CAAC" w:themeColor="accent2" w:themeTint="66"/>
       </w:tblBorders>
-      <w:tblCellMar>
-        <w:top w:w="0" w:type="dxa"/>
-        <w:left w:w="108" w:type="dxa"/>
-        <w:bottom w:w="0" w:type="dxa"/>
-        <w:right w:w="108" w:type="dxa"/>
-      </w:tblCellMar>
     </w:tblPr>
     <w:tblStylePr w:type="firstRow">
       <w:rPr>
@@ -16989,19 +16581,12 @@
     <w:tblPr>
       <w:tblStyleRowBandSize w:val="1"/>
       <w:tblStyleColBandSize w:val="1"/>
-      <w:tblInd w:w="0" w:type="dxa"/>
       <w:tblBorders>
         <w:top w:val="single" w:sz="2" w:space="0" w:color="8EAADB" w:themeColor="accent5" w:themeTint="99"/>
         <w:bottom w:val="single" w:sz="2" w:space="0" w:color="8EAADB" w:themeColor="accent5" w:themeTint="99"/>
         <w:insideH w:val="single" w:sz="2" w:space="0" w:color="8EAADB" w:themeColor="accent5" w:themeTint="99"/>
         <w:insideV w:val="single" w:sz="2" w:space="0" w:color="8EAADB" w:themeColor="accent5" w:themeTint="99"/>
       </w:tblBorders>
-      <w:tblCellMar>
-        <w:top w:w="0" w:type="dxa"/>
-        <w:left w:w="108" w:type="dxa"/>
-        <w:bottom w:w="0" w:type="dxa"/>
-        <w:right w:w="108" w:type="dxa"/>
-      </w:tblCellMar>
     </w:tblPr>
     <w:tblStylePr w:type="firstRow">
       <w:rPr>
@@ -17071,19 +16656,12 @@
     <w:tblPr>
       <w:tblStyleRowBandSize w:val="1"/>
       <w:tblStyleColBandSize w:val="1"/>
-      <w:tblInd w:w="0" w:type="dxa"/>
       <w:tblBorders>
         <w:top w:val="single" w:sz="2" w:space="0" w:color="A8D08D" w:themeColor="accent6" w:themeTint="99"/>
         <w:bottom w:val="single" w:sz="2" w:space="0" w:color="A8D08D" w:themeColor="accent6" w:themeTint="99"/>
         <w:insideH w:val="single" w:sz="2" w:space="0" w:color="A8D08D" w:themeColor="accent6" w:themeTint="99"/>
         <w:insideV w:val="single" w:sz="2" w:space="0" w:color="A8D08D" w:themeColor="accent6" w:themeTint="99"/>
       </w:tblBorders>
-      <w:tblCellMar>
-        <w:top w:w="0" w:type="dxa"/>
-        <w:left w:w="108" w:type="dxa"/>
-        <w:bottom w:w="0" w:type="dxa"/>
-        <w:right w:w="108" w:type="dxa"/>
-      </w:tblCellMar>
     </w:tblPr>
     <w:tblStylePr w:type="firstRow">
       <w:rPr>
@@ -17153,7 +16731,6 @@
     <w:tblPr>
       <w:tblStyleRowBandSize w:val="1"/>
       <w:tblStyleColBandSize w:val="1"/>
-      <w:tblInd w:w="0" w:type="dxa"/>
       <w:tblBorders>
         <w:top w:val="single" w:sz="4" w:space="0" w:color="A8D08D" w:themeColor="accent6" w:themeTint="99"/>
         <w:left w:val="single" w:sz="4" w:space="0" w:color="A8D08D" w:themeColor="accent6" w:themeTint="99"/>
@@ -17162,12 +16739,6 @@
         <w:insideH w:val="single" w:sz="4" w:space="0" w:color="A8D08D" w:themeColor="accent6" w:themeTint="99"/>
         <w:insideV w:val="single" w:sz="4" w:space="0" w:color="A8D08D" w:themeColor="accent6" w:themeTint="99"/>
       </w:tblBorders>
-      <w:tblCellMar>
-        <w:top w:w="0" w:type="dxa"/>
-        <w:left w:w="108" w:type="dxa"/>
-        <w:bottom w:w="0" w:type="dxa"/>
-        <w:right w:w="108" w:type="dxa"/>
-      </w:tblCellMar>
     </w:tblPr>
     <w:tblStylePr w:type="firstRow">
       <w:rPr>
@@ -17236,7 +16807,6 @@
     <w:tblPr>
       <w:tblStyleRowBandSize w:val="1"/>
       <w:tblStyleColBandSize w:val="1"/>
-      <w:tblInd w:w="0" w:type="dxa"/>
       <w:tblBorders>
         <w:top w:val="single" w:sz="4" w:space="0" w:color="8EAADB" w:themeColor="accent5" w:themeTint="99"/>
         <w:left w:val="single" w:sz="4" w:space="0" w:color="8EAADB" w:themeColor="accent5" w:themeTint="99"/>
@@ -17245,12 +16815,6 @@
         <w:insideH w:val="single" w:sz="4" w:space="0" w:color="8EAADB" w:themeColor="accent5" w:themeTint="99"/>
         <w:insideV w:val="single" w:sz="4" w:space="0" w:color="8EAADB" w:themeColor="accent5" w:themeTint="99"/>
       </w:tblBorders>
-      <w:tblCellMar>
-        <w:top w:w="0" w:type="dxa"/>
-        <w:left w:w="108" w:type="dxa"/>
-        <w:bottom w:w="0" w:type="dxa"/>
-        <w:right w:w="108" w:type="dxa"/>
-      </w:tblCellMar>
     </w:tblPr>
     <w:tblStylePr w:type="firstRow">
       <w:rPr>
@@ -17319,7 +16883,6 @@
     <w:tblPr>
       <w:tblStyleRowBandSize w:val="1"/>
       <w:tblStyleColBandSize w:val="1"/>
-      <w:tblInd w:w="0" w:type="dxa"/>
       <w:tblBorders>
         <w:top w:val="single" w:sz="4" w:space="0" w:color="F4B083" w:themeColor="accent2" w:themeTint="99"/>
         <w:left w:val="single" w:sz="4" w:space="0" w:color="F4B083" w:themeColor="accent2" w:themeTint="99"/>
@@ -17328,12 +16891,6 @@
         <w:insideH w:val="single" w:sz="4" w:space="0" w:color="F4B083" w:themeColor="accent2" w:themeTint="99"/>
         <w:insideV w:val="single" w:sz="4" w:space="0" w:color="F4B083" w:themeColor="accent2" w:themeTint="99"/>
       </w:tblBorders>
-      <w:tblCellMar>
-        <w:top w:w="0" w:type="dxa"/>
-        <w:left w:w="108" w:type="dxa"/>
-        <w:bottom w:w="0" w:type="dxa"/>
-        <w:right w:w="108" w:type="dxa"/>
-      </w:tblCellMar>
     </w:tblPr>
     <w:tblStylePr w:type="firstRow">
       <w:rPr>
@@ -17402,7 +16959,6 @@
     <w:tblPr>
       <w:tblStyleRowBandSize w:val="1"/>
       <w:tblStyleColBandSize w:val="1"/>
-      <w:tblInd w:w="0" w:type="dxa"/>
       <w:tblBorders>
         <w:top w:val="single" w:sz="4" w:space="0" w:color="C9C9C9" w:themeColor="accent3" w:themeTint="99"/>
         <w:left w:val="single" w:sz="4" w:space="0" w:color="C9C9C9" w:themeColor="accent3" w:themeTint="99"/>
@@ -17411,12 +16967,6 @@
         <w:insideH w:val="single" w:sz="4" w:space="0" w:color="C9C9C9" w:themeColor="accent3" w:themeTint="99"/>
         <w:insideV w:val="single" w:sz="4" w:space="0" w:color="C9C9C9" w:themeColor="accent3" w:themeTint="99"/>
       </w:tblBorders>
-      <w:tblCellMar>
-        <w:top w:w="0" w:type="dxa"/>
-        <w:left w:w="108" w:type="dxa"/>
-        <w:bottom w:w="0" w:type="dxa"/>
-        <w:right w:w="108" w:type="dxa"/>
-      </w:tblCellMar>
     </w:tblPr>
     <w:tblStylePr w:type="firstRow">
       <w:rPr>
@@ -17601,11 +17151,11 @@
     <w:basedOn w:val="Fuentedeprrafopredeter"/>
     <w:rsid w:val="005B59E5"/>
   </w:style>
-  <w:style w:type="paragraph" w:styleId="Puesto">
+  <w:style w:type="paragraph" w:styleId="Ttulo">
     <w:name w:val="Title"/>
     <w:basedOn w:val="Normal"/>
     <w:next w:val="Normal"/>
-    <w:link w:val="PuestoCar"/>
+    <w:link w:val="TtuloCar"/>
     <w:uiPriority w:val="10"/>
     <w:qFormat/>
     <w:rsid w:val="00D35A7A"/>
@@ -17620,10 +17170,10 @@
       <w:szCs w:val="56"/>
     </w:rPr>
   </w:style>
-  <w:style w:type="character" w:customStyle="1" w:styleId="PuestoCar">
-    <w:name w:val="Puesto Car"/>
+  <w:style w:type="character" w:customStyle="1" w:styleId="TtuloCar">
+    <w:name w:val="Título Car"/>
     <w:basedOn w:val="Fuentedeprrafopredeter"/>
-    <w:link w:val="Puesto"/>
+    <w:link w:val="Ttulo"/>
     <w:uiPriority w:val="10"/>
     <w:rsid w:val="00D35A7A"/>
     <w:rPr>
@@ -17647,7 +17197,6 @@
     <w:tblPr>
       <w:tblStyleRowBandSize w:val="1"/>
       <w:tblStyleColBandSize w:val="1"/>
-      <w:tblInd w:w="0" w:type="dxa"/>
       <w:tblBorders>
         <w:top w:val="single" w:sz="4" w:space="0" w:color="FFD966" w:themeColor="accent4" w:themeTint="99"/>
         <w:left w:val="single" w:sz="4" w:space="0" w:color="FFD966" w:themeColor="accent4" w:themeTint="99"/>
@@ -17656,12 +17205,6 @@
         <w:insideH w:val="single" w:sz="4" w:space="0" w:color="FFD966" w:themeColor="accent4" w:themeTint="99"/>
         <w:insideV w:val="single" w:sz="4" w:space="0" w:color="FFD966" w:themeColor="accent4" w:themeTint="99"/>
       </w:tblBorders>
-      <w:tblCellMar>
-        <w:top w:w="0" w:type="dxa"/>
-        <w:left w:w="108" w:type="dxa"/>
-        <w:bottom w:w="0" w:type="dxa"/>
-        <w:right w:w="108" w:type="dxa"/>
-      </w:tblCellMar>
     </w:tblPr>
     <w:tblStylePr w:type="firstRow">
       <w:rPr>
@@ -17730,7 +17273,6 @@
     <w:tblPr>
       <w:tblStyleRowBandSize w:val="1"/>
       <w:tblStyleColBandSize w:val="1"/>
-      <w:tblInd w:w="0" w:type="dxa"/>
       <w:tblBorders>
         <w:top w:val="single" w:sz="4" w:space="0" w:color="FFFFFF" w:themeColor="background1"/>
         <w:left w:val="single" w:sz="4" w:space="0" w:color="FFFFFF" w:themeColor="background1"/>
@@ -17739,12 +17281,6 @@
         <w:insideH w:val="single" w:sz="4" w:space="0" w:color="FFFFFF" w:themeColor="background1"/>
         <w:insideV w:val="single" w:sz="4" w:space="0" w:color="FFFFFF" w:themeColor="background1"/>
       </w:tblBorders>
-      <w:tblCellMar>
-        <w:top w:w="0" w:type="dxa"/>
-        <w:left w:w="108" w:type="dxa"/>
-        <w:bottom w:w="0" w:type="dxa"/>
-        <w:right w:w="108" w:type="dxa"/>
-      </w:tblCellMar>
     </w:tblPr>
     <w:tcPr>
       <w:shd w:val="clear" w:color="auto" w:fill="D9E2F3" w:themeFill="accent5" w:themeFillTint="33"/>
@@ -17843,7 +17379,6 @@
     <w:tblPr>
       <w:tblStyleRowBandSize w:val="1"/>
       <w:tblStyleColBandSize w:val="1"/>
-      <w:tblInd w:w="0" w:type="dxa"/>
       <w:tblBorders>
         <w:top w:val="single" w:sz="4" w:space="0" w:color="F4B083" w:themeColor="accent2" w:themeTint="99"/>
         <w:left w:val="single" w:sz="4" w:space="0" w:color="F4B083" w:themeColor="accent2" w:themeTint="99"/>
@@ -17852,12 +17387,6 @@
         <w:insideH w:val="single" w:sz="4" w:space="0" w:color="F4B083" w:themeColor="accent2" w:themeTint="99"/>
         <w:insideV w:val="single" w:sz="4" w:space="0" w:color="F4B083" w:themeColor="accent2" w:themeTint="99"/>
       </w:tblBorders>
-      <w:tblCellMar>
-        <w:top w:w="0" w:type="dxa"/>
-        <w:left w:w="108" w:type="dxa"/>
-        <w:bottom w:w="0" w:type="dxa"/>
-        <w:right w:w="108" w:type="dxa"/>
-      </w:tblCellMar>
     </w:tblPr>
     <w:tblStylePr w:type="firstRow">
       <w:rPr>
@@ -17989,17 +17518,10 @@
     <w:tblPr>
       <w:tblStyleRowBandSize w:val="1"/>
       <w:tblStyleColBandSize w:val="1"/>
-      <w:tblInd w:w="0" w:type="dxa"/>
       <w:tblBorders>
         <w:top w:val="single" w:sz="4" w:space="0" w:color="70AD47" w:themeColor="accent6"/>
         <w:bottom w:val="single" w:sz="4" w:space="0" w:color="70AD47" w:themeColor="accent6"/>
       </w:tblBorders>
-      <w:tblCellMar>
-        <w:top w:w="0" w:type="dxa"/>
-        <w:left w:w="108" w:type="dxa"/>
-        <w:bottom w:w="0" w:type="dxa"/>
-        <w:right w:w="108" w:type="dxa"/>
-      </w:tblCellMar>
     </w:tblPr>
     <w:tblStylePr w:type="firstRow">
       <w:rPr>
@@ -18064,19 +17586,12 @@
     <w:tblPr>
       <w:tblStyleRowBandSize w:val="1"/>
       <w:tblStyleColBandSize w:val="1"/>
-      <w:tblInd w:w="0" w:type="dxa"/>
       <w:tblBorders>
         <w:top w:val="single" w:sz="24" w:space="0" w:color="4472C4" w:themeColor="accent5"/>
         <w:left w:val="single" w:sz="24" w:space="0" w:color="4472C4" w:themeColor="accent5"/>
         <w:bottom w:val="single" w:sz="24" w:space="0" w:color="4472C4" w:themeColor="accent5"/>
         <w:right w:val="single" w:sz="24" w:space="0" w:color="4472C4" w:themeColor="accent5"/>
       </w:tblBorders>
-      <w:tblCellMar>
-        <w:top w:w="0" w:type="dxa"/>
-        <w:left w:w="108" w:type="dxa"/>
-        <w:bottom w:w="0" w:type="dxa"/>
-        <w:right w:w="108" w:type="dxa"/>
-      </w:tblCellMar>
     </w:tblPr>
     <w:tcPr>
       <w:shd w:val="clear" w:color="auto" w:fill="4472C4" w:themeFill="accent5"/>
@@ -18202,7 +17717,6 @@
     <w:tblPr>
       <w:tblStyleRowBandSize w:val="1"/>
       <w:tblStyleColBandSize w:val="1"/>
-      <w:tblInd w:w="0" w:type="dxa"/>
       <w:tblBorders>
         <w:top w:val="single" w:sz="4" w:space="0" w:color="999999" w:themeColor="text1" w:themeTint="66"/>
         <w:left w:val="single" w:sz="4" w:space="0" w:color="999999" w:themeColor="text1" w:themeTint="66"/>
@@ -18211,12 +17725,6 @@
         <w:insideH w:val="single" w:sz="4" w:space="0" w:color="999999" w:themeColor="text1" w:themeTint="66"/>
         <w:insideV w:val="single" w:sz="4" w:space="0" w:color="999999" w:themeColor="text1" w:themeTint="66"/>
       </w:tblBorders>
-      <w:tblCellMar>
-        <w:top w:w="0" w:type="dxa"/>
-        <w:left w:w="108" w:type="dxa"/>
-        <w:bottom w:w="0" w:type="dxa"/>
-        <w:right w:w="108" w:type="dxa"/>
-      </w:tblCellMar>
     </w:tblPr>
     <w:tblStylePr w:type="firstRow">
       <w:rPr>
@@ -18266,13 +17774,6 @@
     <w:tblPr>
       <w:tblStyleRowBandSize w:val="1"/>
       <w:tblStyleColBandSize w:val="1"/>
-      <w:tblInd w:w="0" w:type="dxa"/>
-      <w:tblCellMar>
-        <w:top w:w="0" w:type="dxa"/>
-        <w:left w:w="108" w:type="dxa"/>
-        <w:bottom w:w="0" w:type="dxa"/>
-        <w:right w:w="108" w:type="dxa"/>
-      </w:tblCellMar>
     </w:tblPr>
     <w:tblStylePr w:type="firstRow">
       <w:rPr>
@@ -18393,19 +17894,12 @@
     <w:tblPr>
       <w:tblStyleRowBandSize w:val="1"/>
       <w:tblStyleColBandSize w:val="1"/>
-      <w:tblInd w:w="0" w:type="dxa"/>
       <w:tblBorders>
         <w:top w:val="single" w:sz="4" w:space="0" w:color="70AD47" w:themeColor="accent6"/>
         <w:left w:val="single" w:sz="4" w:space="0" w:color="70AD47" w:themeColor="accent6"/>
         <w:bottom w:val="single" w:sz="4" w:space="0" w:color="70AD47" w:themeColor="accent6"/>
         <w:right w:val="single" w:sz="4" w:space="0" w:color="70AD47" w:themeColor="accent6"/>
       </w:tblBorders>
-      <w:tblCellMar>
-        <w:top w:w="0" w:type="dxa"/>
-        <w:left w:w="108" w:type="dxa"/>
-        <w:bottom w:w="0" w:type="dxa"/>
-        <w:right w:w="108" w:type="dxa"/>
-      </w:tblCellMar>
     </w:tblPr>
     <w:tblStylePr w:type="firstRow">
       <w:rPr>
@@ -18524,19 +18018,12 @@
     <w:tblPr>
       <w:tblStyleRowBandSize w:val="1"/>
       <w:tblStyleColBandSize w:val="1"/>
-      <w:tblInd w:w="0" w:type="dxa"/>
       <w:tblBorders>
         <w:top w:val="single" w:sz="4" w:space="0" w:color="4472C4" w:themeColor="accent5"/>
         <w:left w:val="single" w:sz="4" w:space="0" w:color="4472C4" w:themeColor="accent5"/>
         <w:bottom w:val="single" w:sz="4" w:space="0" w:color="4472C4" w:themeColor="accent5"/>
         <w:right w:val="single" w:sz="4" w:space="0" w:color="4472C4" w:themeColor="accent5"/>
       </w:tblBorders>
-      <w:tblCellMar>
-        <w:top w:w="0" w:type="dxa"/>
-        <w:left w:w="108" w:type="dxa"/>
-        <w:bottom w:w="0" w:type="dxa"/>
-        <w:right w:w="108" w:type="dxa"/>
-      </w:tblCellMar>
     </w:tblPr>
     <w:tblStylePr w:type="firstRow">
       <w:rPr>
@@ -18702,7 +18189,7 @@
       <w:szCs w:val="24"/>
     </w:rPr>
   </w:style>
-  <w:style w:type="paragraph" w:styleId="TtulodeTDC">
+  <w:style w:type="paragraph" w:styleId="TtuloTDC">
     <w:name w:val="TOC Heading"/>
     <w:basedOn w:val="Ttulo1"/>
     <w:next w:val="Normal"/>
@@ -19134,7 +18621,7 @@
 </file>
 
 <file path=customXml/itemProps1.xml><?xml version="1.0" encoding="utf-8"?>
-<ds:datastoreItem xmlns:ds="http://schemas.openxmlformats.org/officeDocument/2006/customXml" ds:itemID="{7535776F-B3EB-4FA0-95BE-A9021723142D}">
+<ds:datastoreItem xmlns:ds="http://schemas.openxmlformats.org/officeDocument/2006/customXml" ds:itemID="{5756B2A3-36DF-4902-9052-15C0B43AF74B}">
   <ds:schemaRefs>
     <ds:schemaRef ds:uri="http://schemas.openxmlformats.org/officeDocument/2006/bibliography"/>
   </ds:schemaRefs>

</xml_diff>